<commit_message>
small edits, added back some humor
</commit_message>
<xml_diff>
--- a/DL-Elegantly-0-Deep-Origins.docx
+++ b/DL-Elegantly-0-Deep-Origins.docx
@@ -100,12 +100,67 @@
           <w:szCs w:val="21"/>
           <w:highlight w:val="white"/>
         </w:rPr>
-        <w:t>The story of deep learning, as viewed by the general public, is a recent phenomenon. In reality it is actually a long and old story rooted in humankind’s fascination with understanding reasoning: where it occurred, the processes</w:t>
-        <w:softHyphen/>
-        <w:softHyphen/>
-        <w:t>-</w:t>
-        <w:softHyphen/>
-        <w:t xml:space="preserve"> associated with it, their interconnections, if and how it could be recreated.</w:t>
+        <w:t>The story of deep learning, as viewed by the general public, is a recent phenomenon. In reality it’s actually a long and old story rooted in humankind’s fascination with understanding reasoning: where it occurred, the processe</w:t>
+      </w:r>
+      <w:r>
+        <w:rPr>
+          <w:rFonts w:cs="Arial" w:ascii="Arial" w:hAnsi="Arial"/>
+          <w:color w:val="1A1A1B"/>
+          <w:sz w:val="21"/>
+          <w:szCs w:val="21"/>
+          <w:highlight w:val="white"/>
+        </w:rPr>
+        <w:t>s</w:t>
+      </w:r>
+      <w:r>
+        <w:rPr>
+          <w:rFonts w:cs="Arial" w:ascii="Arial" w:hAnsi="Arial"/>
+          <w:color w:val="1A1A1B"/>
+          <w:sz w:val="21"/>
+          <w:szCs w:val="21"/>
+          <w:highlight w:val="white"/>
+        </w:rPr>
+        <w:t xml:space="preserve"> associated with it, their interconnections, </w:t>
+      </w:r>
+      <w:r>
+        <w:rPr>
+          <w:rFonts w:cs="Arial" w:ascii="Arial" w:hAnsi="Arial"/>
+          <w:color w:val="1A1A1B"/>
+          <w:sz w:val="21"/>
+          <w:szCs w:val="21"/>
+          <w:highlight w:val="white"/>
+        </w:rPr>
+        <w:t xml:space="preserve">and </w:t>
+      </w:r>
+      <w:r>
+        <w:rPr>
+          <w:rFonts w:cs="Arial" w:ascii="Arial" w:hAnsi="Arial"/>
+          <w:color w:val="1A1A1B"/>
+          <w:sz w:val="21"/>
+          <w:szCs w:val="21"/>
+          <w:highlight w:val="white"/>
+        </w:rPr>
+        <w:t xml:space="preserve">if and how </w:t>
+      </w:r>
+      <w:r>
+        <w:rPr>
+          <w:rFonts w:cs="Arial" w:ascii="Arial" w:hAnsi="Arial"/>
+          <w:color w:val="1A1A1B"/>
+          <w:sz w:val="21"/>
+          <w:szCs w:val="21"/>
+          <w:highlight w:val="white"/>
+        </w:rPr>
+        <w:t xml:space="preserve">reasoning can </w:t>
+      </w:r>
+      <w:r>
+        <w:rPr>
+          <w:rFonts w:cs="Arial" w:ascii="Arial" w:hAnsi="Arial"/>
+          <w:color w:val="1A1A1B"/>
+          <w:sz w:val="21"/>
+          <w:szCs w:val="21"/>
+          <w:highlight w:val="white"/>
+        </w:rPr>
+        <w:t>be recreated.</w:t>
       </w:r>
     </w:p>
     <w:p>
@@ -242,7 +297,7 @@
           <w:szCs w:val="21"/>
           <w:highlight w:val="white"/>
         </w:rPr>
-        <w:t xml:space="preserve">this common knowledge is actually the result of millennia of “not so common” research and investigation; research that has been punctuated by short, intense bursts of progress and long, debilitating periods of regress. </w:t>
+        <w:t xml:space="preserve">this common knowledge is actually the result of millennia of “not so common” research and investigation – research that has been punctuated by short, intense bursts of progress and long, debilitating periods of regress. </w:t>
       </w:r>
     </w:p>
     <w:p>
@@ -261,7 +316,7 @@
           <w:szCs w:val="21"/>
           <w:highlight w:val="white"/>
         </w:rPr>
-        <w:t xml:space="preserve">Historical evidence shows that the brain has been a constant object of study from antiquity (B.C.E). Scientists from ancient times, across several civilizations, studied the brain to comprehend its functions and used that knowledge for medical purposes (reference: images of Indian historical figures who studied the brain including Charaka, Sushruta, trepanation in Harappa: </w:t>
+        <w:t xml:space="preserve">Historical evidence shows that the brain has been a constant object of study from antiquity. Scientists from ancient times, across several civilizations, studied the brain to comprehend its functions and used that knowledge for medical purposes (reference: images of Indian historical figures who studied the brain including Charaka, Sushruta, trepanation in Harappa: </w:t>
       </w:r>
       <w:hyperlink r:id="rId2">
         <w:r>
@@ -327,27 +382,113 @@
           <w:szCs w:val="21"/>
           <w:highlight w:val="white"/>
         </w:rPr>
-        <w:t>Building upon this work, over the next few centuries, physicians concluded that mental activity occurred in the brain rather than the heart, thus concurring with what some pre-common era scientists had already suggested.  What seems like a small step today was actually a huge step forward for that time. Some scientists also concluded that the brain was the seat of the soul -- one of three "souls" found in the body, each associated with a principal organ.  Other</w:t>
-      </w:r>
-      <w:r>
-        <w:rPr>
-          <w:rFonts w:cs="Arial" w:ascii="Arial" w:hAnsi="Arial"/>
-          <w:color w:val="1A1A1B"/>
-          <w:sz w:val="21"/>
-          <w:szCs w:val="21"/>
-          <w:highlight w:val="white"/>
-        </w:rPr>
-        <w:t xml:space="preserve"> scientists</w:t>
-      </w:r>
-      <w:r>
-        <w:rPr>
-          <w:rFonts w:cs="Arial" w:ascii="Arial" w:hAnsi="Arial"/>
-          <w:color w:val="1A1A1B"/>
-          <w:sz w:val="21"/>
-          <w:szCs w:val="21"/>
-          <w:highlight w:val="white"/>
-        </w:rPr>
-        <w:t xml:space="preserve"> were of the opinion that the brain was a cold, moist organ formed of sperm! </w:t>
+        <w:t xml:space="preserve">Building upon this work, over the next few centuries, physicians concluded that mental activity occurred in the brain rather than the heart, thus concurring with what some pre-common era scientists had already suggested.  What seems like a small step today was actually a huge step forward for that time. Some scientists also concluded that the brain was the seat of </w:t>
+      </w:r>
+      <w:r>
+        <w:rPr>
+          <w:rFonts w:eastAsia="Times New Roman" w:cs="Arial" w:ascii="Arial" w:hAnsi="Arial"/>
+          <w:color w:val="1A1A1B"/>
+          <w:kern w:val="0"/>
+          <w:sz w:val="21"/>
+          <w:szCs w:val="21"/>
+          <w:highlight w:val="white"/>
+          <w:lang w:val="en-US" w:eastAsia="ja-JP" w:bidi="ar-SA"/>
+        </w:rPr>
+        <w:t>a</w:t>
+      </w:r>
+      <w:r>
+        <w:rPr>
+          <w:rFonts w:cs="Arial" w:ascii="Arial" w:hAnsi="Arial"/>
+          <w:color w:val="1A1A1B"/>
+          <w:sz w:val="21"/>
+          <w:szCs w:val="21"/>
+          <w:highlight w:val="white"/>
+        </w:rPr>
+        <w:t xml:space="preserve"> soul. </w:t>
+      </w:r>
+      <w:r>
+        <w:rPr>
+          <w:rFonts w:cs="Arial" w:ascii="Arial" w:hAnsi="Arial"/>
+          <w:color w:val="1A1A1B"/>
+          <w:sz w:val="21"/>
+          <w:szCs w:val="21"/>
+          <w:highlight w:val="white"/>
+        </w:rPr>
+        <w:t xml:space="preserve">They believed that this was </w:t>
+      </w:r>
+      <w:r>
+        <w:rPr>
+          <w:rFonts w:cs="Arial" w:ascii="Arial" w:hAnsi="Arial"/>
+          <w:color w:val="1A1A1B"/>
+          <w:sz w:val="21"/>
+          <w:szCs w:val="21"/>
+          <w:highlight w:val="white"/>
+        </w:rPr>
+        <w:t xml:space="preserve">one of </w:t>
+      </w:r>
+      <w:r>
+        <w:rPr>
+          <w:rFonts w:cs="Arial" w:ascii="Arial" w:hAnsi="Arial"/>
+          <w:i/>
+          <w:iCs/>
+          <w:color w:val="1A1A1B"/>
+          <w:sz w:val="21"/>
+          <w:szCs w:val="21"/>
+          <w:highlight w:val="white"/>
+        </w:rPr>
+        <w:t xml:space="preserve">three </w:t>
+      </w:r>
+      <w:r>
+        <w:rPr>
+          <w:rFonts w:cs="Arial" w:ascii="Arial" w:hAnsi="Arial"/>
+          <w:color w:val="1A1A1B"/>
+          <w:sz w:val="21"/>
+          <w:szCs w:val="21"/>
+          <w:highlight w:val="white"/>
+        </w:rPr>
+        <w:t xml:space="preserve">souls found in the body, each associated with a principal organ.  </w:t>
+      </w:r>
+      <w:r>
+        <w:rPr>
+          <w:rFonts w:eastAsia="Times New Roman" w:cs="Arial" w:ascii="Arial" w:hAnsi="Arial"/>
+          <w:color w:val="1A1A1B"/>
+          <w:kern w:val="0"/>
+          <w:sz w:val="21"/>
+          <w:szCs w:val="21"/>
+          <w:highlight w:val="white"/>
+          <w:lang w:val="en-US" w:eastAsia="ja-JP" w:bidi="ar-SA"/>
+        </w:rPr>
+        <w:t>There were even some</w:t>
+      </w:r>
+      <w:r>
+        <w:rPr>
+          <w:rFonts w:cs="Arial" w:ascii="Arial" w:hAnsi="Arial"/>
+          <w:color w:val="1A1A1B"/>
+          <w:sz w:val="21"/>
+          <w:szCs w:val="21"/>
+          <w:highlight w:val="white"/>
+        </w:rPr>
+        <w:t xml:space="preserve"> scientists </w:t>
+      </w:r>
+      <w:r>
+        <w:rPr>
+          <w:rFonts w:cs="Arial" w:ascii="Arial" w:hAnsi="Arial"/>
+          <w:color w:val="1A1A1B"/>
+          <w:sz w:val="21"/>
+          <w:szCs w:val="21"/>
+          <w:highlight w:val="white"/>
+        </w:rPr>
+        <w:t xml:space="preserve">who </w:t>
+      </w:r>
+      <w:r>
+        <w:rPr>
+          <w:rFonts w:cs="Arial" w:ascii="Arial" w:hAnsi="Arial"/>
+          <w:color w:val="1A1A1B"/>
+          <w:sz w:val="21"/>
+          <w:szCs w:val="21"/>
+          <w:highlight w:val="white"/>
+        </w:rPr>
+        <w:t xml:space="preserve">were of the opinion that the brain was a cold, moist organ formed of sperm! </w:t>
       </w:r>
     </w:p>
     <w:p>
@@ -366,19 +507,18 @@
           <w:szCs w:val="21"/>
           <w:highlight w:val="white"/>
         </w:rPr>
-        <w:t>By</w:t>
-      </w:r>
-      <w:r>
-        <w:rPr>
-          <w:rFonts w:cs="Arial" w:ascii="Arial" w:hAnsi="Arial"/>
-          <w:color w:val="1A1A1B"/>
-          <w:sz w:val="21"/>
-          <w:szCs w:val="21"/>
-          <w:highlight w:val="white"/>
-        </w:rPr>
-        <w:t xml:space="preserve"> </w:t>
+        <w:t xml:space="preserve">By </w:t>
+      </w:r>
+      <w:r>
+        <w:rPr>
+          <w:rFonts w:cs="Arial" w:ascii="Arial" w:hAnsi="Arial"/>
+          <w:color w:val="1A1A1B"/>
+          <w:sz w:val="21"/>
+          <w:szCs w:val="21"/>
+          <w:highlight w:val="white"/>
+        </w:rPr>
         <w:drawing>
-          <wp:anchor behindDoc="0" distT="0" distB="0" distL="0" distR="0" simplePos="0" locked="0" layoutInCell="1" allowOverlap="1" relativeHeight="2">
+          <wp:anchor behindDoc="0" distT="0" distB="0" distL="0" distR="0" simplePos="0" locked="0" layoutInCell="0" allowOverlap="1" relativeHeight="30">
             <wp:simplePos x="0" y="0"/>
             <wp:positionH relativeFrom="column">
               <wp:align>left</wp:align>
@@ -422,20 +562,41 @@
             </a:graphic>
           </wp:anchor>
         </w:drawing>
-      </w:r>
-      <w:r>
-        <w:rPr>
-          <w:rFonts w:cs="Arial" w:ascii="Arial" w:hAnsi="Arial"/>
-          <w:color w:val="1A1A1B"/>
-          <w:sz w:val="21"/>
-          <w:szCs w:val="21"/>
-          <w:highlight w:val="white"/>
-        </w:rPr>
-        <w:t>the Middle Ages, the anatomy of the brain was broadly believed to be consolidated around three principal divisions.  Each division localized the site of a different mental activity.  Imagination was believed to be located in the anterior ventricle</w:t>
+        <w:t>t</w:t>
+      </w:r>
+      <w:r>
+        <w:rPr>
+          <w:rFonts w:cs="Arial" w:ascii="Arial" w:hAnsi="Arial"/>
+          <w:color w:val="1A1A1B"/>
+          <w:sz w:val="21"/>
+          <w:szCs w:val="21"/>
+          <w:highlight w:val="white"/>
+        </w:rPr>
+        <w:t xml:space="preserve">he Middle Ages, </w:t>
+      </w:r>
+      <w:r>
+        <w:rPr>
+          <w:rFonts w:cs="Arial" w:ascii="Arial" w:hAnsi="Arial"/>
+          <w:color w:val="1A1A1B"/>
+          <w:sz w:val="21"/>
+          <w:szCs w:val="21"/>
+          <w:highlight w:val="white"/>
+        </w:rPr>
+        <w:t>however,</w:t>
+      </w:r>
+      <w:r>
+        <w:rPr>
+          <w:rFonts w:cs="Arial" w:ascii="Arial" w:hAnsi="Arial"/>
+          <w:color w:val="1A1A1B"/>
+          <w:sz w:val="21"/>
+          <w:szCs w:val="21"/>
+          <w:highlight w:val="white"/>
+        </w:rPr>
+        <w:t xml:space="preserve"> the anatomy of the brain was broadly believed to be consolidated around three principal divisions.  Each division localized the site of a different mental activity.  Imagination was believed to be located in the anterior ventricle</w:t>
       </w:r>
       <w:r>
         <w:drawing>
-          <wp:anchor behindDoc="0" distT="0" distB="0" distL="0" distR="0" simplePos="0" locked="0" layoutInCell="1" allowOverlap="1" relativeHeight="3">
+          <wp:anchor behindDoc="0" distT="0" distB="0" distL="0" distR="0" simplePos="0" locked="0" layoutInCell="0" allowOverlap="1" relativeHeight="31">
             <wp:simplePos x="0" y="0"/>
             <wp:positionH relativeFrom="column">
               <wp:align>right</wp:align>
@@ -498,57 +659,27 @@
           <w:szCs w:val="21"/>
           <w:highlight w:val="white"/>
         </w:rPr>
-        <w:t xml:space="preserve">and memory in the posterior ventricle, with reason in between.  </w:t>
-      </w:r>
-      <w:r>
-        <w:rPr>
-          <w:rFonts w:cs="Arial" w:ascii="Arial" w:hAnsi="Arial"/>
-          <w:color w:val="1A1A1B"/>
-          <w:sz w:val="21"/>
-          <w:szCs w:val="21"/>
-          <w:highlight w:val="yellow"/>
-        </w:rPr>
-        <w:t>Yet, there was no consensus on where sensory processing and storing of the inputs and the processing of the inputs received from the five senses (what was then called simply as “common sense”) resided.</w:t>
-      </w:r>
-      <w:r>
-        <w:rPr>
-          <w:rFonts w:cs="Arial" w:ascii="Arial" w:hAnsi="Arial"/>
-          <w:color w:val="1A1A1B"/>
-          <w:sz w:val="21"/>
-          <w:szCs w:val="21"/>
-          <w:highlight w:val="white"/>
-        </w:rPr>
-        <w:t xml:space="preserve"> </w:t>
-      </w:r>
-      <w:bookmarkStart w:id="0" w:name="docs-internal-guid-ddc78cd0-7fff-e170-a4"/>
-      <w:bookmarkEnd w:id="0"/>
-      <w:r>
-        <w:rPr>
-          <w:rFonts w:cs="Arial" w:ascii="Arial" w:hAnsi="Arial"/>
-          <w:b w:val="false"/>
-          <w:i w:val="false"/>
-          <w:caps w:val="false"/>
-          <w:smallCaps w:val="false"/>
-          <w:strike w:val="false"/>
-          <w:dstrike w:val="false"/>
-          <w:color w:val="1A1A1B"/>
-          <w:sz w:val="21"/>
-          <w:szCs w:val="21"/>
-          <w:highlight w:val="white"/>
-          <w:u w:val="none"/>
-          <w:effect w:val="none"/>
-        </w:rPr>
-        <w:t>At that time, input from the five senses together was known simply as “common sense.”  There was no consensus on where the storage and processing of input from common sense took place.</w:t>
-      </w:r>
-      <w:r>
-        <w:rPr>
-          <w:rFonts w:cs="Arial" w:ascii="Arial" w:hAnsi="Arial"/>
-          <w:color w:val="1A1A1B"/>
-          <w:sz w:val="21"/>
-          <w:szCs w:val="21"/>
-          <w:highlight w:val="white"/>
-        </w:rPr>
-        <w:t xml:space="preserve"> Eleventh century scientists proposed that this “common sense” was housed in a "faculty of fantasy," one that received "all the forms which are imprinted on the five senses." Memory then preserved what common sense received.  </w:t>
+        <w:t xml:space="preserve">and memory in the posterior ventricle, with reason in between. </w:t>
+      </w:r>
+      <w:r>
+        <w:rPr>
+          <w:rFonts w:cs="Arial" w:ascii="Arial" w:hAnsi="Arial"/>
+          <w:color w:val="1A1A1B"/>
+          <w:sz w:val="21"/>
+          <w:szCs w:val="21"/>
+          <w:highlight w:val="white"/>
+        </w:rPr>
+        <w:t>At the time, inputs received from the five senses were known as common sense. Yet it seems like that was all that scientists of the time could really agree on. There was no consensus on where the storing and processing of common sense occurred.</w:t>
+      </w:r>
+      <w:r>
+        <w:rPr>
+          <w:rFonts w:cs="Arial" w:ascii="Arial" w:hAnsi="Arial"/>
+          <w:color w:val="1A1A1B"/>
+          <w:sz w:val="21"/>
+          <w:szCs w:val="21"/>
+          <w:highlight w:val="white"/>
+        </w:rPr>
+        <w:t xml:space="preserve"> Eleventh century scientists proposed common sense was housed in a "faculty of fantasy," one that received "all the forms which are imprinted on the five senses." Memory then preserved what common sense received.  </w:t>
       </w:r>
     </w:p>
     <w:p>
@@ -589,7 +720,7 @@
           <w:szCs w:val="21"/>
           <w:highlight w:val="white"/>
         </w:rPr>
-        <w:t xml:space="preserve"> of the brain.  Historical records also suggest that many fundamental questions regarding the functions of the brain (including those related to common sense) remained open to debate. Indeed, this is true to this day, but at a far more nuanced level of detail. Such differences of opinion only underscore how little was known, then, of the brain's anatomy, let alone its physiology or function and the same holds true today.</w:t>
+        <w:t xml:space="preserve"> of the brain.  Historical records also suggest that many fundamental questions regarding the functions of the brain (including those related to common sense) remained open to debate. Indeed, this is true to this day, but at a far more nuanced level of detail. Such differences of opinion only underscore how little was known of the brain's anatomy, let alone its physiology or function, and the same holds true today.</w:t>
       </w:r>
     </w:p>
     <w:p>
@@ -608,19 +739,18 @@
           <w:szCs w:val="21"/>
           <w:highlight w:val="white"/>
         </w:rPr>
-        <w:t>In the Re</w:t>
-      </w:r>
-      <w:r>
-        <w:rPr>
-          <w:rFonts w:cs="Arial" w:ascii="Arial" w:hAnsi="Arial"/>
-          <w:color w:val="1A1A1B"/>
-          <w:sz w:val="21"/>
-          <w:szCs w:val="21"/>
-          <w:highlight w:val="white"/>
-        </w:rPr>
-        <w:t>n</w:t>
+        <w:t>In the Ren</w:t>
+      </w:r>
+      <w:r>
+        <w:rPr>
+          <w:rFonts w:cs="Arial" w:ascii="Arial" w:hAnsi="Arial"/>
+          <w:color w:val="1A1A1B"/>
+          <w:sz w:val="21"/>
+          <w:szCs w:val="21"/>
+          <w:highlight w:val="white"/>
+        </w:rPr>
         <w:drawing>
-          <wp:anchor behindDoc="0" distT="0" distB="0" distL="0" distR="0" simplePos="0" locked="0" layoutInCell="1" allowOverlap="1" relativeHeight="4">
+          <wp:anchor behindDoc="0" distT="0" distB="0" distL="0" distR="0" simplePos="0" locked="0" layoutInCell="0" allowOverlap="1" relativeHeight="32">
             <wp:simplePos x="0" y="0"/>
             <wp:positionH relativeFrom="column">
               <wp:align>left</wp:align>
@@ -664,20 +794,41 @@
             </a:graphic>
           </wp:anchor>
         </w:drawing>
-      </w:r>
-      <w:r>
-        <w:rPr>
-          <w:rFonts w:cs="Arial" w:ascii="Arial" w:hAnsi="Arial"/>
-          <w:color w:val="1A1A1B"/>
-          <w:sz w:val="21"/>
-          <w:szCs w:val="21"/>
-          <w:highlight w:val="white"/>
-        </w:rPr>
-        <w:t xml:space="preserve">aissance period, physicians began to dissect the brain with much greater frequency, more so at the end of the fifteenth century. This, mid-sixteenth century anatomy illustration demonstrates such a dissection. Of particular note is the famous Leonardo da Vinci who dissected and drew the brain.  </w:t>
+        <w:t>a</w:t>
+      </w:r>
+      <w:r>
+        <w:rPr>
+          <w:rFonts w:cs="Arial" w:ascii="Arial" w:hAnsi="Arial"/>
+          <w:color w:val="1A1A1B"/>
+          <w:sz w:val="21"/>
+          <w:szCs w:val="21"/>
+          <w:highlight w:val="white"/>
+        </w:rPr>
+        <w:t xml:space="preserve">issance period, physicians began to dissect the brain with much greater frequency, more so at the end of the fifteenth century. This mid-sixteenth century anatomy illustration demonstrates such a dissection. Of particular note is </w:t>
+      </w:r>
+      <w:r>
+        <w:rPr>
+          <w:rFonts w:cs="Arial" w:ascii="Arial" w:hAnsi="Arial"/>
+          <w:color w:val="1A1A1B"/>
+          <w:sz w:val="21"/>
+          <w:szCs w:val="21"/>
+          <w:highlight w:val="white"/>
+        </w:rPr>
+        <w:t xml:space="preserve">that it was </w:t>
+      </w:r>
+      <w:r>
+        <w:rPr>
+          <w:rFonts w:cs="Arial" w:ascii="Arial" w:hAnsi="Arial"/>
+          <w:color w:val="1A1A1B"/>
+          <w:sz w:val="21"/>
+          <w:szCs w:val="21"/>
+          <w:highlight w:val="white"/>
+        </w:rPr>
+        <w:t xml:space="preserve">the famous Leonardo da Vinci who dissected and drew the brain.  </w:t>
       </w:r>
       <w:r>
         <w:drawing>
-          <wp:anchor behindDoc="0" distT="0" distB="0" distL="0" distR="0" simplePos="0" locked="0" layoutInCell="1" allowOverlap="1" relativeHeight="5">
+          <wp:anchor behindDoc="0" distT="0" distB="0" distL="0" distR="0" simplePos="0" locked="0" layoutInCell="0" allowOverlap="1" relativeHeight="33">
             <wp:simplePos x="0" y="0"/>
             <wp:positionH relativeFrom="column">
               <wp:align>right</wp:align>
@@ -740,17 +891,7 @@
           <w:szCs w:val="21"/>
           <w:highlight w:val="white"/>
         </w:rPr>
-        <w:t>a Vinci</w:t>
-      </w:r>
-      <w:r>
-        <w:rPr>
-          <w:rFonts w:cs="Arial" w:ascii="Arial" w:hAnsi="Arial"/>
-          <w:color w:val="1A1A1B"/>
-          <w:sz w:val="21"/>
-          <w:szCs w:val="21"/>
-          <w:highlight w:val="white"/>
-        </w:rPr>
-        <w:t xml:space="preserve">'s images were considerably more anatomical in nature than a lot of his peers’. He systematically examined the relationship between the brain, olfactory nerves, and optical nerves through experiments with wax injections, which helped him model the ventricles of the brain.  </w:t>
+        <w:t xml:space="preserve">a Vinci's images were considerably more anatomical in nature than a lot of his peers’. He systematically examined the relationship between the brain, olfactory nerves, and optical nerves through experiments with wax injections, which helped him model the ventricles of the brain.  </w:t>
       </w:r>
     </w:p>
     <w:p>
@@ -769,13 +910,69 @@
       </w:pPr>
       <w:r>
         <w:rPr>
-          <w:rFonts w:cs="Arial" w:ascii="Arial" w:hAnsi="Arial"/>
-          <w:color w:val="1A1A1B"/>
-          <w:sz w:val="21"/>
-          <w:szCs w:val="21"/>
-          <w:highlight w:val="white"/>
-        </w:rPr>
-        <w:t>Leonardo sketched the brain from many different perspectives, looking closely at the ventricles and the origins of the nerves in the medulla.  Records suggest that the more he looked, the less sure he became about the function of each section! It is now known that one of his quests was to find the location of “common sense”.  The other was to locate the seat of the soul!</w:t>
+          <w:rFonts w:eastAsia="Times New Roman" w:cs="Arial" w:ascii="Arial" w:hAnsi="Arial"/>
+          <w:color w:val="1A1A1B"/>
+          <w:kern w:val="0"/>
+          <w:sz w:val="21"/>
+          <w:szCs w:val="21"/>
+          <w:highlight w:val="white"/>
+          <w:lang w:val="en-US" w:eastAsia="ja-JP" w:bidi="ar-SA"/>
+        </w:rPr>
+        <w:t>Da Vinci</w:t>
+      </w:r>
+      <w:r>
+        <w:rPr>
+          <w:rFonts w:cs="Arial" w:ascii="Arial" w:hAnsi="Arial"/>
+          <w:color w:val="1A1A1B"/>
+          <w:sz w:val="21"/>
+          <w:szCs w:val="21"/>
+          <w:highlight w:val="white"/>
+        </w:rPr>
+        <w:t xml:space="preserve"> sketched the brain from many different perspectives, looking closely at the ventricles and the origins of the nerves in the medulla.  Records suggest that the more he looked, the less sure he became about the function of each section! It is now known that one of his quests was to find the location of common sense. The other was to locate the seat of the soul! </w:t>
+      </w:r>
+      <w:r>
+        <w:rPr>
+          <w:rFonts w:cs="Arial" w:ascii="Arial" w:hAnsi="Arial"/>
+          <w:color w:val="1A1A1B"/>
+          <w:sz w:val="21"/>
+          <w:szCs w:val="21"/>
+          <w:highlight w:val="white"/>
+        </w:rPr>
+        <w:t xml:space="preserve">(Presumably, by this time, </w:t>
+      </w:r>
+      <w:r>
+        <w:rPr>
+          <w:rFonts w:cs="Arial" w:ascii="Arial" w:hAnsi="Arial"/>
+          <w:color w:val="1A1A1B"/>
+          <w:sz w:val="21"/>
+          <w:szCs w:val="21"/>
+          <w:highlight w:val="white"/>
+        </w:rPr>
+        <w:t xml:space="preserve">it was generally agreed that the body housed only </w:t>
+      </w:r>
+      <w:r>
+        <w:rPr>
+          <w:rFonts w:cs="Arial" w:ascii="Arial" w:hAnsi="Arial"/>
+          <w:i/>
+          <w:iCs/>
+          <w:color w:val="1A1A1B"/>
+          <w:sz w:val="21"/>
+          <w:szCs w:val="21"/>
+          <w:highlight w:val="white"/>
+        </w:rPr>
+        <w:t>one</w:t>
+      </w:r>
+      <w:r>
+        <w:rPr>
+          <w:rFonts w:cs="Arial" w:ascii="Arial" w:hAnsi="Arial"/>
+          <w:i w:val="false"/>
+          <w:iCs w:val="false"/>
+          <w:color w:val="1A1A1B"/>
+          <w:sz w:val="21"/>
+          <w:szCs w:val="21"/>
+          <w:highlight w:val="white"/>
+        </w:rPr>
+        <w:t xml:space="preserve"> soul.)</w:t>
       </w:r>
     </w:p>
     <w:p>
@@ -794,19 +991,18 @@
           <w:szCs w:val="21"/>
           <w:highlight w:val="white"/>
         </w:rPr>
-        <w:t>Si</w:t>
-      </w:r>
-      <w:r>
-        <w:rPr>
-          <w:rFonts w:cs="Arial" w:ascii="Arial" w:hAnsi="Arial"/>
-          <w:color w:val="1A1A1B"/>
-          <w:sz w:val="21"/>
-          <w:szCs w:val="21"/>
-          <w:highlight w:val="white"/>
-        </w:rPr>
-        <w:t>x</w:t>
+        <w:t>Six</w:t>
+      </w:r>
+      <w:r>
+        <w:rPr>
+          <w:rFonts w:cs="Arial" w:ascii="Arial" w:hAnsi="Arial"/>
+          <w:color w:val="1A1A1B"/>
+          <w:sz w:val="21"/>
+          <w:szCs w:val="21"/>
+          <w:highlight w:val="white"/>
+        </w:rPr>
         <w:drawing>
-          <wp:anchor behindDoc="0" distT="0" distB="0" distL="0" distR="0" simplePos="0" locked="0" layoutInCell="1" allowOverlap="1" relativeHeight="6">
+          <wp:anchor behindDoc="0" distT="0" distB="0" distL="0" distR="0" simplePos="0" locked="0" layoutInCell="0" allowOverlap="1" relativeHeight="34">
             <wp:simplePos x="0" y="0"/>
             <wp:positionH relativeFrom="column">
               <wp:align>right</wp:align>
@@ -850,16 +1046,17 @@
             </a:graphic>
           </wp:anchor>
         </w:drawing>
-      </w:r>
-      <w:r>
-        <w:rPr>
-          <w:rFonts w:cs="Arial" w:ascii="Arial" w:hAnsi="Arial"/>
-          <w:color w:val="1A1A1B"/>
-          <w:sz w:val="21"/>
-          <w:szCs w:val="21"/>
-          <w:highlight w:val="white"/>
-        </w:rPr>
-        <w:t xml:space="preserve">teenth and early seventeenth-century anatomists contributed a great deal to the physical description of the brain. Terms such as cerebrum, cerebellum and medulla were popularized. But they made few significant advances in their </w:t>
+        <w:t>t</w:t>
+      </w:r>
+      <w:r>
+        <w:rPr>
+          <w:rFonts w:cs="Arial" w:ascii="Arial" w:hAnsi="Arial"/>
+          <w:color w:val="1A1A1B"/>
+          <w:sz w:val="21"/>
+          <w:szCs w:val="21"/>
+          <w:highlight w:val="white"/>
+        </w:rPr>
+        <w:t xml:space="preserve">eenth and early seventeenth-century anatomists contributed a great deal to the physical description of the brain. Terms such as cerebrum, cerebellum and medulla were popularized. But they made few significant advances in their </w:t>
       </w:r>
       <w:r>
         <w:rPr>
@@ -881,11 +1078,51 @@
           <w:szCs w:val="21"/>
           <w:highlight w:val="white"/>
         </w:rPr>
-        <w:t xml:space="preserve"> of its functioning.  It was not until the 17th century that views on the anatomy of the brain changed significantly. </w:t>
+        <w:t xml:space="preserve"> of </w:t>
+      </w:r>
+      <w:r>
+        <w:rPr>
+          <w:rFonts w:cs="Arial" w:ascii="Arial" w:hAnsi="Arial"/>
+          <w:color w:val="1A1A1B"/>
+          <w:sz w:val="21"/>
+          <w:szCs w:val="21"/>
+          <w:highlight w:val="white"/>
+        </w:rPr>
+        <w:t xml:space="preserve">how it </w:t>
+      </w:r>
+      <w:r>
+        <w:rPr>
+          <w:rFonts w:cs="Arial" w:ascii="Arial" w:hAnsi="Arial"/>
+          <w:color w:val="1A1A1B"/>
+          <w:sz w:val="21"/>
+          <w:szCs w:val="21"/>
+          <w:highlight w:val="white"/>
+        </w:rPr>
+        <w:t>function</w:t>
+      </w:r>
+      <w:r>
+        <w:rPr>
+          <w:rFonts w:cs="Arial" w:ascii="Arial" w:hAnsi="Arial"/>
+          <w:color w:val="1A1A1B"/>
+          <w:sz w:val="21"/>
+          <w:szCs w:val="21"/>
+          <w:highlight w:val="white"/>
+        </w:rPr>
+        <w:t>ed</w:t>
+      </w:r>
+      <w:r>
+        <w:rPr>
+          <w:rFonts w:cs="Arial" w:ascii="Arial" w:hAnsi="Arial"/>
+          <w:color w:val="1A1A1B"/>
+          <w:sz w:val="21"/>
+          <w:szCs w:val="21"/>
+          <w:highlight w:val="white"/>
+        </w:rPr>
+        <w:t>.  It was not until the 17th century that views on the anatomy of the brain changed significantly. </w:t>
       </w:r>
       <w:r>
         <w:drawing>
-          <wp:anchor behindDoc="0" distT="0" distB="0" distL="0" distR="0" simplePos="0" locked="0" layoutInCell="1" allowOverlap="1" relativeHeight="7">
+          <wp:anchor behindDoc="0" distT="0" distB="0" distL="0" distR="0" simplePos="0" locked="0" layoutInCell="0" allowOverlap="1" relativeHeight="35">
             <wp:simplePos x="0" y="0"/>
             <wp:positionH relativeFrom="column">
               <wp:align>left</wp:align>
@@ -953,43 +1190,52 @@
     </w:p>
     <w:p>
       <w:pPr>
-        <w:pStyle w:val="Normal"/>
-        <w:rPr>
-          <w:rFonts w:ascii="Arial" w:hAnsi="Arial" w:cs="Arial"/>
-          <w:color w:val="1A1A1B"/>
-          <w:sz w:val="21"/>
-          <w:szCs w:val="21"/>
-          <w:highlight w:val="white"/>
-        </w:rPr>
-      </w:pPr>
-      <w:r>
-        <w:rPr>
-          <w:rFonts w:cs="Arial" w:ascii="Arial" w:hAnsi="Arial"/>
-          <w:color w:val="1A1A1B"/>
-          <w:sz w:val="21"/>
-          <w:szCs w:val="21"/>
-          <w:highlight w:val="white"/>
-        </w:rPr>
-      </w:r>
-    </w:p>
-    <w:p>
-      <w:pPr>
         <w:pStyle w:val="NormalWeb"/>
         <w:shd w:val="clear" w:fill="FFFFFF"/>
         <w:spacing w:lineRule="atLeast" w:line="362" w:before="0" w:after="225"/>
         <w:textAlignment w:val="top"/>
         <w:rPr/>
       </w:pPr>
-      <w:commentRangeStart w:id="0"/>
-      <w:r>
-        <w:rPr>
-          <w:rFonts w:cs="Arial" w:ascii="Arial" w:hAnsi="Arial"/>
-          <w:color w:val="1A1A1B"/>
-          <w:sz w:val="21"/>
-          <w:szCs w:val="21"/>
-          <w:highlight w:val="yellow"/>
-        </w:rPr>
-        <w:t>Then, in the late 19th century, Spanish physician Santiago Cajal (reference: figure of Santiago) formally identified neurons by staining and studying brain tissue in great detail. Cajal’s two brilliant insights — that every neuron in the brain is separate and that neurons communicate across synapses — came to be known as the neuron doctrine. Because that gap between neurons is too small to see through a light microscope, Camillo Golgi and other rigorous scientists of Cajal’s day at first dismissed the neuron doctrine as a fantasy. It would take another half-century until a new instrument, the electron microscope, could finally confirm what Cajal had seen in his mind’s eye — and carefully sketched out in thousands of stunning pen-and-ink diagrams.</w:t>
+      <w:r>
+        <w:rPr>
+          <w:rFonts w:cs="Arial" w:ascii="Arial" w:hAnsi="Arial"/>
+          <w:color w:val="1A1A1B"/>
+          <w:sz w:val="21"/>
+          <w:szCs w:val="21"/>
+          <w:highlight w:val="white"/>
+        </w:rPr>
+        <w:t>In the late 1800s, Santiago Cajal, a Spanish physician, began studying the brain. In the course of his studies of the brain, he formally identified neurons by staining brain tissue and examining it. Cajal came to two stunning insights. The first was that every neuron in the brain was separate, and the second was that neurons communicate across gaps between neighboring neurons, known as synapses. These insights, together, are the neuron doctrine, and it was origi</w:t>
+      </w:r>
+      <w:r>
+        <w:rPr>
+          <w:rFonts w:cs="Arial" w:ascii="Arial" w:hAnsi="Arial"/>
+          <w:color w:val="1A1A1B"/>
+          <w:sz w:val="21"/>
+          <w:szCs w:val="21"/>
+          <w:highlight w:val="white"/>
+        </w:rPr>
+        <w:t>nally dismissed as a fantasy. However, Cajal had sketched out thousands of diagrams of what he thought was the way neurons looked, and, eventually, the neuron doctrine was vindicated when the electron microscope was invented and used to examine the brain.</w:t>
+      </w:r>
+    </w:p>
+    <w:p>
+      <w:pPr>
+        <w:pStyle w:val="Normal"/>
+        <w:rPr>
+          <w:rFonts w:ascii="Arial" w:hAnsi="Arial" w:cs="Arial"/>
+          <w:color w:val="1A1A1B"/>
+          <w:sz w:val="21"/>
+          <w:szCs w:val="21"/>
+          <w:highlight w:val="white"/>
+        </w:rPr>
+      </w:pPr>
+      <w:r>
+        <w:rPr>
+          <w:rFonts w:cs="Arial" w:ascii="Arial" w:hAnsi="Arial"/>
+          <w:color w:val="1A1A1B"/>
+          <w:sz w:val="21"/>
+          <w:szCs w:val="21"/>
+          <w:highlight w:val="white"/>
+        </w:rPr>
       </w:r>
     </w:p>
     <w:p>
@@ -1000,6 +1246,26 @@
         <w:textAlignment w:val="top"/>
         <w:rPr/>
       </w:pPr>
+      <w:commentRangeStart w:id="0"/>
+      <w:r>
+        <w:rPr>
+          <w:rFonts w:cs="Arial" w:ascii="Arial" w:hAnsi="Arial"/>
+          <w:color w:val="1A1A1B"/>
+          <w:sz w:val="21"/>
+          <w:szCs w:val="21"/>
+          <w:highlight w:val="yellow"/>
+        </w:rPr>
+        <w:t>Then, in the late 19th century, Spanish physician Santiago Cajal (reference: figure of Santiago) formally identified neurons by staining and studying brain tissue in great detail. Cajal’s two brilliant insights — that every neuron in the brain is separate and that neurons communicate across synapses — came to be known as the neuron doctrine. Because that gap between neurons is too small to see through a light microscope, Camillo Golgi and other rigorous scientists of Cajal’s day at first dismissed the neuron doctrine as a fantasy. It would take another half-century until a new instrument, the electron microscope, could finally confirm what Cajal had seen in his mind’s eye — and carefully sketched out in thousands of stunning pen-and-ink diagrams.</w:t>
+      </w:r>
+    </w:p>
+    <w:p>
+      <w:pPr>
+        <w:pStyle w:val="NormalWeb"/>
+        <w:shd w:val="clear" w:fill="FFFFFF"/>
+        <w:spacing w:lineRule="atLeast" w:line="362" w:before="0" w:after="225"/>
+        <w:textAlignment w:val="top"/>
+        <w:rPr/>
+      </w:pPr>
       <w:r>
         <w:rPr/>
       </w:r>
@@ -1025,7 +1291,17 @@
           <w:szCs w:val="21"/>
           <w:highlight w:val="white"/>
         </w:rPr>
-        <w:t>He published his observations in 1894. Subsequently, in the early parts of the 20</w:t>
+        <w:t>Cajal</w:t>
+      </w:r>
+      <w:r>
+        <w:rPr>
+          <w:rFonts w:cs="Arial" w:ascii="Arial" w:hAnsi="Arial"/>
+          <w:color w:val="1A1A1B"/>
+          <w:sz w:val="21"/>
+          <w:szCs w:val="21"/>
+          <w:highlight w:val="white"/>
+        </w:rPr>
+        <w:t xml:space="preserve"> published his observations in 1894. Subsequently, in the early parts of the 20</w:t>
       </w:r>
       <w:r>
         <w:rPr>
@@ -1268,7 +1544,27 @@
           <w:szCs w:val="21"/>
           <w:highlight w:val="white"/>
         </w:rPr>
-        <w:t xml:space="preserve">century, spurred by curiosity, inspired by the progresses made in the understanding of the brain and sensing the opportunity presented by their access to computing resources, Computer Scientists (a newly minted term) began experimenting with computerized </w:t>
+        <w:t xml:space="preserve">century, spurred by curiosity </w:t>
+      </w:r>
+      <w:r>
+        <w:rPr>
+          <w:rFonts w:cs="Arial" w:ascii="Arial" w:hAnsi="Arial"/>
+          <w:color w:val="1A1A1B"/>
+          <w:sz w:val="21"/>
+          <w:szCs w:val="21"/>
+          <w:highlight w:val="white"/>
+        </w:rPr>
+        <w:t>and powerful new tools</w:t>
+      </w:r>
+      <w:r>
+        <w:rPr>
+          <w:rFonts w:cs="Arial" w:ascii="Arial" w:hAnsi="Arial"/>
+          <w:color w:val="1A1A1B"/>
+          <w:sz w:val="21"/>
+          <w:szCs w:val="21"/>
+          <w:highlight w:val="white"/>
+        </w:rPr>
+        <w:t xml:space="preserve">, inspired by the progresses made in the understanding of the brain and sensing the opportunity presented by their access to computing resources, Computer Scientists (a newly minted term) began experimenting with computerized </w:t>
       </w:r>
       <w:r>
         <w:rPr>
@@ -1290,7 +1586,27 @@
           <w:szCs w:val="21"/>
           <w:highlight w:val="white"/>
         </w:rPr>
-        <w:t xml:space="preserve"> of the cognitive process of the brain. A subset of them chose to simulate cognitive processes by creating “artificial neurons” and then connecting them in “artificial neural networks,” thus aiming to loosely mimic the physical organization and functioning of brain cells as seen in experiments involving small, localized sections of the brain.</w:t>
+        <w:t xml:space="preserve"> of the cognitive process of the brain. </w:t>
+      </w:r>
+      <w:r>
+        <w:rPr>
+          <w:rFonts w:cs="Arial" w:ascii="Arial" w:hAnsi="Arial"/>
+          <w:color w:val="1A1A1B"/>
+          <w:sz w:val="21"/>
+          <w:szCs w:val="21"/>
+          <w:highlight w:val="white"/>
+        </w:rPr>
+        <w:t xml:space="preserve">Some </w:t>
+      </w:r>
+      <w:r>
+        <w:rPr>
+          <w:rFonts w:cs="Arial" w:ascii="Arial" w:hAnsi="Arial"/>
+          <w:color w:val="1A1A1B"/>
+          <w:sz w:val="21"/>
+          <w:szCs w:val="21"/>
+          <w:highlight w:val="white"/>
+        </w:rPr>
+        <w:t>of them chose to simulate cognitive processes by creating “artificial neurons” and then connecting them in “artificial neural networks,” thus aiming to loosely mimic the physical organization and functioning of brain cells as seen in experiments involving small, localized sections of the brain.</w:t>
       </w:r>
     </w:p>
     <w:p>
@@ -1309,7 +1625,27 @@
           <w:szCs w:val="21"/>
           <w:highlight w:val="white"/>
         </w:rPr>
-        <w:t>Warren McCulloch and Walter Pitts created a computer model using a combination of mathematics and algorithms to mimic the thought process. In their model, small layers of artificial neurons passed input information to other neuronal layers until the final layer output values. Then in his paper “The Perceptron: A Perceiving and Recognizing Automaton”, Rosenblatt showed the new avatar of the McCulloch-Pitts neuron – the ‘Perceptron,’ which had true learning capabilities and could perform binary</w:t>
+        <w:t xml:space="preserve">Warren McCulloch and Walter Pitts created a computer model using a combination of mathematics and algorithms to mimic the thought process. In their model, small layers of artificial neurons passed input information to other neuronal layers until the final layer output values. Then in his paper “The Perceptron: A Perceiving and Recognizing Automaton”, </w:t>
+      </w:r>
+      <w:r>
+        <w:rPr>
+          <w:rFonts w:cs="Arial" w:ascii="Arial" w:hAnsi="Arial"/>
+          <w:color w:val="1A1A1B"/>
+          <w:sz w:val="21"/>
+          <w:szCs w:val="21"/>
+          <w:highlight w:val="white"/>
+        </w:rPr>
+        <w:t xml:space="preserve">Frank </w:t>
+      </w:r>
+      <w:r>
+        <w:rPr>
+          <w:rFonts w:cs="Arial" w:ascii="Arial" w:hAnsi="Arial"/>
+          <w:color w:val="1A1A1B"/>
+          <w:sz w:val="21"/>
+          <w:szCs w:val="21"/>
+          <w:highlight w:val="white"/>
+        </w:rPr>
+        <w:t>Rosenblatt showed the new avatar of the McCulloch-Pitts neuron – the ‘Perceptron,’ which had true learning capabilities and could perform binary</w:t>
       </w:r>
       <w:hyperlink r:id="rId11" w:tgtFrame="_blank">
         <w:r>
@@ -1686,7 +2022,27 @@
           <w:szCs w:val="21"/>
           <w:highlight w:val="white"/>
         </w:rPr>
-        <w:t>You might have noticed by now that all of the work in Artificial Neural Networks that we have discussed thus far deal with what we would today call “shallow” networks, i.e. Artificial Neural Networks that just have a few connected layers between the input and the output as well as being comprised of a relatively small number of connected neurons as a whole. But Deep Learning is defined as the process of processing signals and encoding knowledge using Deep Neural Networks, which are large, deeply stacked, multi-layered networks of artificial neurons comprised of millions or more networked artificial neurons.</w:t>
+        <w:t xml:space="preserve">You might have noticed by now that all of the work in Artificial Neural Networks discussed thus far deal with what we would today call “shallow” networks, i.e. Artificial Neural Networks that just have a few connected layers between the input and the output </w:t>
+      </w:r>
+      <w:r>
+        <w:rPr>
+          <w:rFonts w:cs="Arial" w:ascii="Arial" w:hAnsi="Arial"/>
+          <w:color w:val="1A1A1B"/>
+          <w:sz w:val="21"/>
+          <w:szCs w:val="21"/>
+          <w:highlight w:val="white"/>
+        </w:rPr>
+        <w:t xml:space="preserve">and that are </w:t>
+      </w:r>
+      <w:r>
+        <w:rPr>
+          <w:rFonts w:cs="Arial" w:ascii="Arial" w:hAnsi="Arial"/>
+          <w:color w:val="1A1A1B"/>
+          <w:sz w:val="21"/>
+          <w:szCs w:val="21"/>
+          <w:highlight w:val="white"/>
+        </w:rPr>
+        <w:t>comprised of a relatively small number of connected neurons as a whole. But Deep Learning is defined as the process of processing signals and encoding knowledge using Deep Neural Networks, which are large, deeply stacked, multi-layered networks of artificial neurons comprised of millions or more networked artificial neurons.</w:t>
       </w:r>
     </w:p>
     <w:p>
@@ -1757,8 +2113,8 @@
         </w:rPr>
         <w:t xml:space="preserve">Around the same time, there was mounting sentiment that millions had been spent on AI research with the hope that it would provide a strategic technological advantage in the Cold War, but little had come out of it. There was strong criticism of AI research programs from the US Congress. To add to this, in 1973, leading mathematician Professor Sir James Lighthill gave a damning health report on the state of AI in the </w:t>
       </w:r>
-      <w:bookmarkStart w:id="1" w:name="_GoBack"/>
-      <w:bookmarkEnd w:id="1"/>
+      <w:bookmarkStart w:id="0" w:name="_GoBack"/>
+      <w:bookmarkEnd w:id="0"/>
       <w:r>
         <w:rPr>
           <w:rFonts w:cs="Arial" w:ascii="Arial" w:hAnsi="Arial"/>
@@ -1811,7 +2167,29 @@
           <w:szCs w:val="21"/>
           <w:highlight w:val="white"/>
         </w:rPr>
-        <w:t xml:space="preserve">However, despite the lean times, passionate researchers carried on the work without funding. Kunihiko Fukushima developed an artificial neural network, called Neocognitron, in 1979, which used a multi-layered and hierarchical design. This design enabled computers to learn to recognize visual patterns. The backpropagation method was enhanced to feed errors in the output to influence and control the training of the models. This approach became widely popular when Seppo Linnainmaa wrote his master’s thesis, including FORTRAN code illustrating the backpropagation technique. The backpropagation concept was applied to neural networks and shown to work but made little impact. AI work then was primarily focused on top-down, rule based expert systems. Bottom up AI was still languishing. </w:t>
+        <w:t xml:space="preserve">However, despite the lean times, passionate researchers carried on the work without funding. Kunihiko Fukushima developed an artificial neural network, called Neocognitron, in 1979, which used a multi-layered and hierarchical design. This design enabled computers to learn to recognize visual patterns. The backpropagation method was enhanced to feed errors in the output to influence and control the training of the models. This approach became widely popular when Seppo Linnainmaa wrote his master’s thesis, including FORTRAN code </w:t>
+      </w:r>
+      <w:r>
+        <w:rPr>
+          <w:rFonts w:eastAsia="Times New Roman" w:cs="Arial" w:ascii="Arial" w:hAnsi="Arial"/>
+          <w:color w:val="1A1A1B"/>
+          <w:kern w:val="0"/>
+          <w:sz w:val="21"/>
+          <w:szCs w:val="21"/>
+          <w:highlight w:val="white"/>
+          <w:lang w:val="en-US" w:eastAsia="ja-JP" w:bidi="ar-SA"/>
+        </w:rPr>
+        <w:t>to illustrate</w:t>
+      </w:r>
+      <w:r>
+        <w:rPr>
+          <w:rFonts w:cs="Arial" w:ascii="Arial" w:hAnsi="Arial"/>
+          <w:color w:val="1A1A1B"/>
+          <w:sz w:val="21"/>
+          <w:szCs w:val="21"/>
+          <w:highlight w:val="white"/>
+        </w:rPr>
+        <w:t xml:space="preserve"> the backpropagation technique. The backpropagation concept was applied to neural networks and shown to work, but made little impact. AI work then was primarily focused on top-down, rule based, expert systems. Bottom up AI was still languishing.</w:t>
       </w:r>
     </w:p>
     <w:p>
@@ -1867,17 +2245,29 @@
           <w:szCs w:val="21"/>
           <w:highlight w:val="white"/>
         </w:rPr>
-        <w:t>second lull</w:t>
-      </w:r>
-      <w:r>
-        <w:rPr>
-          <w:rFonts w:cs="Arial" w:ascii="Arial" w:hAnsi="Arial"/>
-          <w:color w:val="1A1A1B"/>
-          <w:sz w:val="21"/>
-          <w:szCs w:val="21"/>
-          <w:highlight w:val="white"/>
-        </w:rPr>
-        <w:t xml:space="preserve"> in artificial intelligence. Hardware and software issues plagued the progress of research in neural networks and deep learning. Deep Learning algorithms, while producing good results in lab conditions, struggled to scale well to industrial proportions, were quite unstable and seemed unable to generate consistent results. </w:t>
+        <w:t xml:space="preserve">second </w:t>
+      </w:r>
+      <w:r>
+        <w:rPr>
+          <w:rFonts w:cs="Arial" w:ascii="Arial" w:hAnsi="Arial"/>
+          <w:i/>
+          <w:iCs/>
+          <w:color w:val="1A1A1B"/>
+          <w:sz w:val="21"/>
+          <w:szCs w:val="21"/>
+          <w:highlight w:val="white"/>
+        </w:rPr>
+        <w:t xml:space="preserve">lull </w:t>
+      </w:r>
+      <w:r>
+        <w:rPr>
+          <w:rFonts w:cs="Arial" w:ascii="Arial" w:hAnsi="Arial"/>
+          <w:color w:val="1A1A1B"/>
+          <w:sz w:val="21"/>
+          <w:szCs w:val="21"/>
+          <w:highlight w:val="white"/>
+        </w:rPr>
+        <w:t xml:space="preserve">in artificial intelligence. Hardware and software issues plagued the progress of research in neural networks and deep learning. Deep Learning algorithms, while producing good results in lab conditions, struggled to scale well to industrial proportions, were quite unstable and seemed unable to generate consistent results. </w:t>
       </w:r>
     </w:p>
     <w:p>
@@ -1931,7 +2321,7 @@
           <w:szCs w:val="21"/>
           <w:highlight w:val="white"/>
         </w:rPr>
-        <w:t xml:space="preserve">Then the next significant deep learning advancement happened due to progress help from unexpected quarters! </w:t>
+        <w:t xml:space="preserve">Then the next significant deep learning advancement happened due to progress from unexpected quarters! </w:t>
       </w:r>
     </w:p>
     <w:p>
@@ -1956,7 +2346,67 @@
           <w:szCs w:val="21"/>
           <w:highlight w:val="white"/>
         </w:rPr>
-        <w:t>Around 1999 computers began to take advantage of graphics processing units (GPUs), which were introduced to accelerate the massive amounts of mathematical operations needed for fast image processing and display. Faster processing meant increased computational speeds of 1000 times over a 10-year span. Deep learning researchers were quick to note that this was exactly what deep neural networks needed and pounced upon GPUs! This quickly led to neural networks competing with support vector machines. Neural networks began to offer better results using the same data, though still a tad slower when compared to support vector machines.</w:t>
+        <w:t xml:space="preserve">Around 1999 computers began to take advantage of graphics processing units (GPUs), which were introduced to accelerate the massive amounts of mathematical operations needed for fast image processing and display. </w:t>
+      </w:r>
+      <w:r>
+        <w:rPr>
+          <w:rFonts w:cs="Arial" w:ascii="Arial" w:hAnsi="Arial"/>
+          <w:color w:val="1A1A1B"/>
+          <w:sz w:val="21"/>
+          <w:szCs w:val="21"/>
+          <w:highlight w:val="white"/>
+        </w:rPr>
+        <w:t xml:space="preserve">It </w:t>
+      </w:r>
+      <w:r>
+        <w:rPr>
+          <w:rFonts w:cs="Arial" w:ascii="Arial" w:hAnsi="Arial"/>
+          <w:color w:val="1A1A1B"/>
+          <w:sz w:val="21"/>
+          <w:szCs w:val="21"/>
+          <w:highlight w:val="white"/>
+        </w:rPr>
+        <w:t xml:space="preserve">meant increased computational speeds </w:t>
+      </w:r>
+      <w:r>
+        <w:rPr>
+          <w:rFonts w:cs="Arial" w:ascii="Arial" w:hAnsi="Arial"/>
+          <w:color w:val="1A1A1B"/>
+          <w:sz w:val="21"/>
+          <w:szCs w:val="21"/>
+          <w:highlight w:val="white"/>
+        </w:rPr>
+        <w:t xml:space="preserve">by thousands of </w:t>
+      </w:r>
+      <w:r>
+        <w:rPr>
+          <w:rFonts w:cs="Arial" w:ascii="Arial" w:hAnsi="Arial"/>
+          <w:color w:val="1A1A1B"/>
+          <w:sz w:val="21"/>
+          <w:szCs w:val="21"/>
+          <w:highlight w:val="white"/>
+        </w:rPr>
+        <w:t xml:space="preserve">times over a 10-year span. Deep learning researchers were quick to note that this was exactly what deep neural networks needed and pounced upon GPUs! This quickly led to neural networks competing with support vector machines. Neural networks began to offer better results using the same data, though </w:t>
+      </w:r>
+      <w:r>
+        <w:rPr>
+          <w:rFonts w:cs="Arial" w:ascii="Arial" w:hAnsi="Arial"/>
+          <w:color w:val="1A1A1B"/>
+          <w:sz w:val="21"/>
+          <w:szCs w:val="21"/>
+          <w:highlight w:val="white"/>
+        </w:rPr>
+        <w:t>they were</w:t>
+      </w:r>
+      <w:r>
+        <w:rPr>
+          <w:rFonts w:cs="Arial" w:ascii="Arial" w:hAnsi="Arial"/>
+          <w:color w:val="1A1A1B"/>
+          <w:sz w:val="21"/>
+          <w:szCs w:val="21"/>
+          <w:highlight w:val="white"/>
+        </w:rPr>
+        <w:t xml:space="preserve"> still a tad slower when compared to support vector machines.</w:t>
       </w:r>
     </w:p>
     <w:p>
@@ -2003,7 +2453,27 @@
           <w:szCs w:val="21"/>
           <w:highlight w:val="white"/>
         </w:rPr>
-        <w:t>On another front, the cloud phenomenon occurred giving many organizations and individuals democratized access to large compute resource.</w:t>
+        <w:t>On another front, the cloud phenomenon occurred giving many organizations and individuals democratized access to large compute resource</w:t>
+      </w:r>
+      <w:r>
+        <w:rPr>
+          <w:rFonts w:cs="Arial" w:ascii="Arial" w:hAnsi="Arial"/>
+          <w:color w:val="1A1A1B"/>
+          <w:sz w:val="21"/>
+          <w:szCs w:val="21"/>
+          <w:highlight w:val="white"/>
+        </w:rPr>
+        <w:t>s</w:t>
+      </w:r>
+      <w:r>
+        <w:rPr>
+          <w:rFonts w:cs="Arial" w:ascii="Arial" w:hAnsi="Arial"/>
+          <w:color w:val="1A1A1B"/>
+          <w:sz w:val="21"/>
+          <w:szCs w:val="21"/>
+          <w:highlight w:val="white"/>
+        </w:rPr>
+        <w:t>.</w:t>
       </w:r>
       <w:r>
         <w:rPr>
@@ -2044,7 +2514,27 @@
           <w:szCs w:val="21"/>
           <w:highlight w:val="white"/>
         </w:rPr>
-        <w:t>. Deep learning now held advantages in efficiency, efficacy and speed.</w:t>
+        <w:t xml:space="preserve">. Deep learning now held advantages in efficiency, efficacy and speed </w:t>
+      </w:r>
+      <w:r>
+        <w:rPr>
+          <w:rFonts w:cs="Arial" w:ascii="Arial" w:hAnsi="Arial"/>
+          <w:color w:val="1A1A1B"/>
+          <w:sz w:val="21"/>
+          <w:szCs w:val="21"/>
+          <w:highlight w:val="white"/>
+        </w:rPr>
+        <w:t>over its competitors</w:t>
+      </w:r>
+      <w:r>
+        <w:rPr>
+          <w:rFonts w:cs="Arial" w:ascii="Arial" w:hAnsi="Arial"/>
+          <w:color w:val="1A1A1B"/>
+          <w:sz w:val="21"/>
+          <w:szCs w:val="21"/>
+          <w:highlight w:val="white"/>
+        </w:rPr>
+        <w:t>.</w:t>
       </w:r>
     </w:p>
     <w:p>
@@ -2083,7 +2573,27 @@
           <w:szCs w:val="21"/>
           <w:highlight w:val="white"/>
         </w:rPr>
-        <w:t xml:space="preserve"> This experiment used a neural net which was spread over 1,000s of computers where ten million unlabeled images were taken randomly from YouTube, as inputs to the training software.</w:t>
+        <w:t xml:space="preserve"> This experiment used a neural net which was spread over 1,000s of computers, </w:t>
+      </w:r>
+      <w:r>
+        <w:rPr>
+          <w:rFonts w:cs="Arial" w:ascii="Arial" w:hAnsi="Arial"/>
+          <w:color w:val="1A1A1B"/>
+          <w:sz w:val="21"/>
+          <w:szCs w:val="21"/>
+          <w:highlight w:val="white"/>
+        </w:rPr>
+        <w:t>and</w:t>
+      </w:r>
+      <w:r>
+        <w:rPr>
+          <w:rFonts w:cs="Arial" w:ascii="Arial" w:hAnsi="Arial"/>
+          <w:color w:val="1A1A1B"/>
+          <w:sz w:val="21"/>
+          <w:szCs w:val="21"/>
+          <w:highlight w:val="white"/>
+        </w:rPr>
+        <w:t xml:space="preserve"> ten million unlabeled images were taken randomly from YouTube as inputs to the training software.</w:t>
       </w:r>
     </w:p>
     <w:p>
@@ -2288,6 +2798,7 @@
         </w:numPr>
         <w:shd w:val="clear" w:fill="FFFFFF"/>
         <w:spacing w:lineRule="atLeast" w:line="600"/>
+        <w:ind w:left="0" w:hanging="0"/>
         <w:jc w:val="center"/>
         <w:outlineLvl w:val="0"/>
         <w:rPr>
@@ -2391,6 +2902,7 @@
           <w:numId w:val="0"/>
         </w:numPr>
         <w:shd w:val="clear" w:fill="636363"/>
+        <w:ind w:left="0" w:hanging="0"/>
         <w:outlineLvl w:val="1"/>
         <w:rPr/>
       </w:pPr>
@@ -2572,6 +3084,7 @@
           <w:numId w:val="0"/>
         </w:numPr>
         <w:shd w:val="clear" w:fill="636363"/>
+        <w:ind w:left="0" w:hanging="0"/>
         <w:outlineLvl w:val="1"/>
         <w:rPr/>
       </w:pPr>
@@ -2745,6 +3258,7 @@
           <w:numId w:val="0"/>
         </w:numPr>
         <w:shd w:val="clear" w:fill="636363"/>
+        <w:ind w:left="0" w:hanging="0"/>
         <w:outlineLvl w:val="1"/>
         <w:rPr/>
       </w:pPr>
@@ -2889,6 +3403,7 @@
           <w:numId w:val="0"/>
         </w:numPr>
         <w:shd w:val="clear" w:fill="636363"/>
+        <w:ind w:left="0" w:hanging="0"/>
         <w:outlineLvl w:val="1"/>
         <w:rPr/>
       </w:pPr>
@@ -3049,6 +3564,7 @@
           <w:numId w:val="0"/>
         </w:numPr>
         <w:shd w:val="clear" w:fill="636363"/>
+        <w:ind w:left="0" w:hanging="0"/>
         <w:outlineLvl w:val="1"/>
         <w:rPr/>
       </w:pPr>
@@ -3221,6 +3737,7 @@
           <w:numId w:val="0"/>
         </w:numPr>
         <w:shd w:val="clear" w:fill="636363"/>
+        <w:ind w:left="0" w:hanging="0"/>
         <w:outlineLvl w:val="1"/>
         <w:rPr/>
       </w:pPr>
@@ -3366,6 +3883,7 @@
           <w:numId w:val="0"/>
         </w:numPr>
         <w:shd w:val="clear" w:fill="DD9933"/>
+        <w:ind w:left="0" w:hanging="0"/>
         <w:outlineLvl w:val="1"/>
         <w:rPr/>
       </w:pPr>
@@ -3510,6 +4028,7 @@
           <w:numId w:val="0"/>
         </w:numPr>
         <w:shd w:val="clear" w:fill="DD9933"/>
+        <w:ind w:left="0" w:hanging="0"/>
         <w:outlineLvl w:val="1"/>
         <w:rPr/>
       </w:pPr>
@@ -3655,6 +4174,7 @@
           <w:numId w:val="0"/>
         </w:numPr>
         <w:shd w:val="clear" w:fill="DD9933"/>
+        <w:ind w:left="0" w:hanging="0"/>
         <w:outlineLvl w:val="1"/>
         <w:rPr/>
       </w:pPr>
@@ -3752,6 +4272,7 @@
           <w:numId w:val="0"/>
         </w:numPr>
         <w:shd w:val="clear" w:fill="DD9933"/>
+        <w:ind w:left="0" w:hanging="0"/>
         <w:outlineLvl w:val="1"/>
         <w:rPr/>
       </w:pPr>
@@ -3897,6 +4418,7 @@
           <w:numId w:val="0"/>
         </w:numPr>
         <w:shd w:val="clear" w:fill="DD9933"/>
+        <w:ind w:left="0" w:hanging="0"/>
         <w:outlineLvl w:val="1"/>
         <w:rPr/>
       </w:pPr>
@@ -4041,6 +4563,7 @@
           <w:numId w:val="0"/>
         </w:numPr>
         <w:shd w:val="clear" w:fill="DD9933"/>
+        <w:ind w:left="0" w:hanging="0"/>
         <w:outlineLvl w:val="1"/>
         <w:rPr/>
       </w:pPr>
@@ -4113,6 +4636,7 @@
           <w:numId w:val="0"/>
         </w:numPr>
         <w:shd w:val="clear" w:fill="AA4400"/>
+        <w:ind w:left="0" w:hanging="0"/>
         <w:outlineLvl w:val="1"/>
         <w:rPr/>
       </w:pPr>
@@ -4229,6 +4753,7 @@
           <w:numId w:val="0"/>
         </w:numPr>
         <w:shd w:val="clear" w:fill="AA4400"/>
+        <w:ind w:left="0" w:hanging="0"/>
         <w:outlineLvl w:val="1"/>
         <w:rPr/>
       </w:pPr>
@@ -4374,6 +4899,7 @@
           <w:numId w:val="0"/>
         </w:numPr>
         <w:shd w:val="clear" w:fill="AA4400"/>
+        <w:ind w:left="0" w:hanging="0"/>
         <w:outlineLvl w:val="1"/>
         <w:rPr/>
       </w:pPr>
@@ -4443,6 +4969,7 @@
           <w:numId w:val="0"/>
         </w:numPr>
         <w:shd w:val="clear" w:fill="AA4400"/>
+        <w:ind w:left="0" w:hanging="0"/>
         <w:outlineLvl w:val="1"/>
         <w:rPr/>
       </w:pPr>
@@ -4603,6 +5130,7 @@
           <w:numId w:val="0"/>
         </w:numPr>
         <w:shd w:val="clear" w:fill="AA4400"/>
+        <w:ind w:left="0" w:hanging="0"/>
         <w:outlineLvl w:val="1"/>
         <w:rPr/>
       </w:pPr>
@@ -4747,6 +5275,7 @@
           <w:numId w:val="0"/>
         </w:numPr>
         <w:shd w:val="clear" w:fill="AA4400"/>
+        <w:ind w:left="0" w:hanging="0"/>
         <w:outlineLvl w:val="1"/>
         <w:rPr/>
       </w:pPr>
@@ -4892,6 +5421,7 @@
           <w:numId w:val="0"/>
         </w:numPr>
         <w:shd w:val="clear" w:fill="1E73BE"/>
+        <w:ind w:left="0" w:hanging="0"/>
         <w:outlineLvl w:val="1"/>
         <w:rPr/>
       </w:pPr>
@@ -5051,6 +5581,7 @@
           <w:numId w:val="0"/>
         </w:numPr>
         <w:shd w:val="clear" w:fill="1E73BE"/>
+        <w:ind w:left="0" w:hanging="0"/>
         <w:outlineLvl w:val="1"/>
         <w:rPr/>
       </w:pPr>
@@ -5135,7 +5666,25 @@
           <w:sz w:val="21"/>
           <w:szCs w:val="21"/>
         </w:rPr>
-        <w:t>Andrew NG’s group in Stanford began advocating for the use of GPUs for training Deep Neural Networks to speed up training. The use of GPUs allows for efficient training on large volumes of data.</w:t>
+        <w:t>Andrew N</w:t>
+      </w:r>
+      <w:r>
+        <w:rPr>
+          <w:rFonts w:ascii="inherit" w:hAnsi="inherit"/>
+          <w:color w:val="FFFFFF"/>
+          <w:sz w:val="21"/>
+          <w:szCs w:val="21"/>
+        </w:rPr>
+        <w:t>g</w:t>
+      </w:r>
+      <w:r>
+        <w:rPr>
+          <w:rFonts w:ascii="inherit" w:hAnsi="inherit"/>
+          <w:color w:val="FFFFFF"/>
+          <w:sz w:val="21"/>
+          <w:szCs w:val="21"/>
+        </w:rPr>
+        <w:t>’s group in Stanford began advocating for the use of GPUs for training Deep Neural Networks to speed up training. The use of GPUs allows for efficient training on large volumes of data.</w:t>
       </w:r>
     </w:p>
     <w:p>
@@ -5196,6 +5745,7 @@
           <w:numId w:val="0"/>
         </w:numPr>
         <w:shd w:val="clear" w:fill="1E73BE"/>
+        <w:ind w:left="0" w:hanging="0"/>
         <w:outlineLvl w:val="1"/>
         <w:rPr/>
       </w:pPr>
@@ -5340,6 +5890,7 @@
           <w:numId w:val="0"/>
         </w:numPr>
         <w:shd w:val="clear" w:fill="1E73BE"/>
+        <w:ind w:left="0" w:hanging="0"/>
         <w:outlineLvl w:val="1"/>
         <w:rPr/>
       </w:pPr>
@@ -5513,6 +6064,7 @@
           <w:numId w:val="0"/>
         </w:numPr>
         <w:shd w:val="clear" w:fill="1E73BE"/>
+        <w:ind w:left="0" w:hanging="0"/>
         <w:outlineLvl w:val="1"/>
         <w:rPr/>
       </w:pPr>
@@ -5657,6 +6209,7 @@
           <w:numId w:val="0"/>
         </w:numPr>
         <w:shd w:val="clear" w:fill="1E73BE"/>
+        <w:ind w:left="0" w:hanging="0"/>
         <w:outlineLvl w:val="1"/>
         <w:rPr/>
       </w:pPr>
@@ -5843,6 +6396,7 @@
           <w:numId w:val="0"/>
         </w:numPr>
         <w:shd w:val="clear" w:fill="1E38BC"/>
+        <w:ind w:left="0" w:hanging="0"/>
         <w:outlineLvl w:val="1"/>
         <w:rPr/>
       </w:pPr>
@@ -5930,507 +6484,6 @@
         <w:t>Yoshua Bengio, Geoffrey Hinton, and Yann LeCun won the 2018 Turing Award for their immense contribution to advancements in the area of deep learning and artificial intelligence. This was a defining moment for those who had worked relentlessly on neural networks when the entire machine learning community had moved away from it in the 1970s.</w:t>
       </w:r>
     </w:p>
-    <w:p>
-      <w:pPr>
-        <w:pStyle w:val="Normal"/>
-        <w:shd w:val="clear" w:fill="FFFFFF"/>
-        <w:spacing w:before="0" w:after="390"/>
-        <w:rPr>
-          <w:rFonts w:ascii="Verdana" w:hAnsi="Verdana"/>
-          <w:color w:val="222222"/>
-          <w:sz w:val="23"/>
-          <w:szCs w:val="23"/>
-        </w:rPr>
-      </w:pPr>
-      <w:r>
-        <w:rPr>
-          <w:rFonts w:ascii="Verdana" w:hAnsi="Verdana"/>
-          <w:color w:val="222222"/>
-          <w:sz w:val="23"/>
-          <w:szCs w:val="23"/>
-        </w:rPr>
-        <w:t> </w:t>
-      </w:r>
-    </w:p>
-    <w:p>
-      <w:pPr>
-        <w:pStyle w:val="Normal"/>
-        <w:rPr/>
-      </w:pPr>
-      <w:r>
-        <w:rPr/>
-      </w:r>
-    </w:p>
-    <w:p>
-      <w:pPr>
-        <w:pStyle w:val="NormalWeb"/>
-        <w:shd w:val="clear" w:fill="FFFFFF"/>
-        <w:spacing w:lineRule="atLeast" w:line="362" w:before="0" w:after="225"/>
-        <w:textAlignment w:val="top"/>
-        <w:rPr>
-          <w:rFonts w:ascii="Arial" w:hAnsi="Arial" w:cs="Arial"/>
-          <w:color w:val="1A1A1B"/>
-          <w:sz w:val="21"/>
-          <w:szCs w:val="21"/>
-          <w:highlight w:val="white"/>
-        </w:rPr>
-      </w:pPr>
-      <w:r>
-        <w:rPr>
-          <w:rFonts w:cs="Arial" w:ascii="Arial" w:hAnsi="Arial"/>
-          <w:color w:val="1A1A1B"/>
-          <w:sz w:val="21"/>
-          <w:szCs w:val="21"/>
-          <w:highlight w:val="white"/>
-        </w:rPr>
-      </w:r>
-    </w:p>
-    <w:p>
-      <w:pPr>
-        <w:pStyle w:val="Normal"/>
-        <w:rPr>
-          <w:rFonts w:ascii="Arial" w:hAnsi="Arial" w:cs="Arial"/>
-          <w:color w:val="1A1A1B"/>
-          <w:sz w:val="21"/>
-          <w:szCs w:val="21"/>
-          <w:highlight w:val="white"/>
-        </w:rPr>
-      </w:pPr>
-      <w:r>
-        <w:rPr>
-          <w:rFonts w:cs="Arial" w:ascii="Arial" w:hAnsi="Arial"/>
-          <w:color w:val="1A1A1B"/>
-          <w:sz w:val="21"/>
-          <w:szCs w:val="21"/>
-          <w:highlight w:val="white"/>
-        </w:rPr>
-      </w:r>
-    </w:p>
-    <w:p>
-      <w:pPr>
-        <w:pStyle w:val="Normal"/>
-        <w:rPr>
-          <w:rFonts w:ascii="Arial" w:hAnsi="Arial" w:cs="Arial"/>
-          <w:b/>
-          <w:b/>
-          <w:bCs/>
-          <w:color w:val="1A1A1B"/>
-          <w:sz w:val="21"/>
-          <w:szCs w:val="21"/>
-          <w:highlight w:val="white"/>
-        </w:rPr>
-      </w:pPr>
-      <w:r>
-        <w:rPr>
-          <w:rFonts w:cs="Arial" w:ascii="Arial" w:hAnsi="Arial"/>
-          <w:b/>
-          <w:bCs/>
-          <w:color w:val="1A1A1B"/>
-          <w:sz w:val="21"/>
-          <w:szCs w:val="21"/>
-          <w:highlight w:val="white"/>
-        </w:rPr>
-      </w:r>
-    </w:p>
-    <w:p>
-      <w:pPr>
-        <w:pStyle w:val="Normal"/>
-        <w:rPr>
-          <w:rFonts w:ascii="Arial" w:hAnsi="Arial" w:cs="Arial"/>
-          <w:b/>
-          <w:b/>
-          <w:bCs/>
-          <w:color w:val="1A1A1B"/>
-          <w:sz w:val="21"/>
-          <w:szCs w:val="21"/>
-          <w:highlight w:val="white"/>
-        </w:rPr>
-      </w:pPr>
-      <w:r>
-        <w:rPr>
-          <w:rFonts w:cs="Arial" w:ascii="Arial" w:hAnsi="Arial"/>
-          <w:b/>
-          <w:bCs/>
-          <w:color w:val="1A1A1B"/>
-          <w:sz w:val="21"/>
-          <w:szCs w:val="21"/>
-          <w:highlight w:val="white"/>
-        </w:rPr>
-      </w:r>
-    </w:p>
-    <w:p>
-      <w:pPr>
-        <w:pStyle w:val="Normal"/>
-        <w:rPr>
-          <w:rFonts w:ascii="Arial" w:hAnsi="Arial" w:cs="Arial"/>
-          <w:b/>
-          <w:b/>
-          <w:bCs/>
-          <w:color w:val="1A1A1B"/>
-          <w:sz w:val="21"/>
-          <w:szCs w:val="21"/>
-          <w:highlight w:val="white"/>
-        </w:rPr>
-      </w:pPr>
-      <w:r>
-        <w:rPr>
-          <w:rFonts w:cs="Arial" w:ascii="Arial" w:hAnsi="Arial"/>
-          <w:b/>
-          <w:bCs/>
-          <w:color w:val="1A1A1B"/>
-          <w:sz w:val="21"/>
-          <w:szCs w:val="21"/>
-          <w:highlight w:val="white"/>
-        </w:rPr>
-      </w:r>
-    </w:p>
-    <w:p>
-      <w:pPr>
-        <w:pStyle w:val="Normal"/>
-        <w:rPr>
-          <w:rFonts w:ascii="Arial" w:hAnsi="Arial" w:cs="Arial"/>
-          <w:b/>
-          <w:b/>
-          <w:bCs/>
-          <w:color w:val="1A1A1B"/>
-          <w:sz w:val="21"/>
-          <w:szCs w:val="21"/>
-          <w:highlight w:val="white"/>
-        </w:rPr>
-      </w:pPr>
-      <w:r>
-        <w:rPr>
-          <w:rFonts w:cs="Arial" w:ascii="Arial" w:hAnsi="Arial"/>
-          <w:b/>
-          <w:bCs/>
-          <w:color w:val="1A1A1B"/>
-          <w:sz w:val="21"/>
-          <w:szCs w:val="21"/>
-          <w:highlight w:val="white"/>
-        </w:rPr>
-      </w:r>
-    </w:p>
-    <w:p>
-      <w:pPr>
-        <w:pStyle w:val="Normal"/>
-        <w:rPr>
-          <w:rFonts w:ascii="Arial" w:hAnsi="Arial" w:cs="Arial"/>
-          <w:b/>
-          <w:b/>
-          <w:bCs/>
-          <w:color w:val="1A1A1B"/>
-          <w:sz w:val="21"/>
-          <w:szCs w:val="21"/>
-          <w:highlight w:val="white"/>
-        </w:rPr>
-      </w:pPr>
-      <w:r>
-        <w:rPr>
-          <w:rFonts w:cs="Arial" w:ascii="Arial" w:hAnsi="Arial"/>
-          <w:b/>
-          <w:bCs/>
-          <w:color w:val="1A1A1B"/>
-          <w:sz w:val="21"/>
-          <w:szCs w:val="21"/>
-          <w:highlight w:val="white"/>
-        </w:rPr>
-      </w:r>
-    </w:p>
-    <w:p>
-      <w:pPr>
-        <w:pStyle w:val="Normal"/>
-        <w:rPr>
-          <w:rFonts w:ascii="Arial" w:hAnsi="Arial" w:cs="Arial"/>
-          <w:b/>
-          <w:b/>
-          <w:bCs/>
-          <w:color w:val="1A1A1B"/>
-          <w:sz w:val="21"/>
-          <w:szCs w:val="21"/>
-          <w:highlight w:val="white"/>
-        </w:rPr>
-      </w:pPr>
-      <w:r>
-        <w:rPr>
-          <w:rFonts w:cs="Arial" w:ascii="Arial" w:hAnsi="Arial"/>
-          <w:b/>
-          <w:bCs/>
-          <w:color w:val="1A1A1B"/>
-          <w:sz w:val="21"/>
-          <w:szCs w:val="21"/>
-          <w:highlight w:val="white"/>
-        </w:rPr>
-      </w:r>
-    </w:p>
-    <w:p>
-      <w:pPr>
-        <w:pStyle w:val="Normal"/>
-        <w:rPr>
-          <w:rFonts w:ascii="Arial" w:hAnsi="Arial" w:cs="Arial"/>
-          <w:b/>
-          <w:b/>
-          <w:bCs/>
-          <w:color w:val="1A1A1B"/>
-          <w:sz w:val="21"/>
-          <w:szCs w:val="21"/>
-          <w:highlight w:val="white"/>
-        </w:rPr>
-      </w:pPr>
-      <w:r>
-        <w:rPr>
-          <w:rFonts w:cs="Arial" w:ascii="Arial" w:hAnsi="Arial"/>
-          <w:b/>
-          <w:bCs/>
-          <w:color w:val="1A1A1B"/>
-          <w:sz w:val="21"/>
-          <w:szCs w:val="21"/>
-          <w:highlight w:val="white"/>
-        </w:rPr>
-      </w:r>
-    </w:p>
-    <w:p>
-      <w:pPr>
-        <w:pStyle w:val="Normal"/>
-        <w:rPr>
-          <w:rFonts w:ascii="Arial" w:hAnsi="Arial" w:cs="Arial"/>
-          <w:b/>
-          <w:b/>
-          <w:bCs/>
-          <w:color w:val="1A1A1B"/>
-          <w:sz w:val="21"/>
-          <w:szCs w:val="21"/>
-          <w:highlight w:val="white"/>
-        </w:rPr>
-      </w:pPr>
-      <w:r>
-        <w:rPr>
-          <w:rFonts w:cs="Arial" w:ascii="Arial" w:hAnsi="Arial"/>
-          <w:b/>
-          <w:bCs/>
-          <w:color w:val="1A1A1B"/>
-          <w:sz w:val="21"/>
-          <w:szCs w:val="21"/>
-          <w:highlight w:val="white"/>
-        </w:rPr>
-      </w:r>
-    </w:p>
-    <w:p>
-      <w:pPr>
-        <w:pStyle w:val="Normal"/>
-        <w:rPr>
-          <w:rFonts w:ascii="Arial" w:hAnsi="Arial" w:cs="Arial"/>
-          <w:b/>
-          <w:b/>
-          <w:bCs/>
-          <w:color w:val="1A1A1B"/>
-          <w:sz w:val="21"/>
-          <w:szCs w:val="21"/>
-          <w:highlight w:val="white"/>
-        </w:rPr>
-      </w:pPr>
-      <w:r>
-        <w:rPr>
-          <w:rFonts w:cs="Arial" w:ascii="Arial" w:hAnsi="Arial"/>
-          <w:b/>
-          <w:bCs/>
-          <w:color w:val="1A1A1B"/>
-          <w:sz w:val="21"/>
-          <w:szCs w:val="21"/>
-          <w:highlight w:val="white"/>
-        </w:rPr>
-      </w:r>
-    </w:p>
-    <w:p>
-      <w:pPr>
-        <w:pStyle w:val="Normal"/>
-        <w:rPr>
-          <w:rFonts w:ascii="Arial" w:hAnsi="Arial" w:cs="Arial"/>
-          <w:b/>
-          <w:b/>
-          <w:bCs/>
-          <w:color w:val="1A1A1B"/>
-          <w:sz w:val="21"/>
-          <w:szCs w:val="21"/>
-          <w:highlight w:val="white"/>
-        </w:rPr>
-      </w:pPr>
-      <w:r>
-        <w:rPr>
-          <w:rFonts w:cs="Arial" w:ascii="Arial" w:hAnsi="Arial"/>
-          <w:b/>
-          <w:bCs/>
-          <w:color w:val="1A1A1B"/>
-          <w:sz w:val="21"/>
-          <w:szCs w:val="21"/>
-          <w:highlight w:val="white"/>
-        </w:rPr>
-      </w:r>
-    </w:p>
-    <w:p>
-      <w:pPr>
-        <w:pStyle w:val="Normal"/>
-        <w:rPr>
-          <w:rFonts w:ascii="Arial" w:hAnsi="Arial" w:cs="Arial"/>
-          <w:b/>
-          <w:b/>
-          <w:bCs/>
-          <w:color w:val="1A1A1B"/>
-          <w:sz w:val="21"/>
-          <w:szCs w:val="21"/>
-          <w:highlight w:val="white"/>
-        </w:rPr>
-      </w:pPr>
-      <w:r>
-        <w:rPr>
-          <w:rFonts w:cs="Arial" w:ascii="Arial" w:hAnsi="Arial"/>
-          <w:b/>
-          <w:bCs/>
-          <w:color w:val="1A1A1B"/>
-          <w:sz w:val="21"/>
-          <w:szCs w:val="21"/>
-          <w:highlight w:val="white"/>
-        </w:rPr>
-      </w:r>
-    </w:p>
-    <w:p>
-      <w:pPr>
-        <w:pStyle w:val="Normal"/>
-        <w:rPr>
-          <w:rFonts w:ascii="Arial" w:hAnsi="Arial" w:cs="Arial"/>
-          <w:b/>
-          <w:b/>
-          <w:bCs/>
-          <w:color w:val="1A1A1B"/>
-          <w:sz w:val="21"/>
-          <w:szCs w:val="21"/>
-          <w:highlight w:val="white"/>
-        </w:rPr>
-      </w:pPr>
-      <w:r>
-        <w:rPr>
-          <w:rFonts w:cs="Arial" w:ascii="Arial" w:hAnsi="Arial"/>
-          <w:b/>
-          <w:bCs/>
-          <w:color w:val="1A1A1B"/>
-          <w:sz w:val="21"/>
-          <w:szCs w:val="21"/>
-          <w:highlight w:val="white"/>
-        </w:rPr>
-      </w:r>
-    </w:p>
-    <w:p>
-      <w:pPr>
-        <w:pStyle w:val="Normal"/>
-        <w:rPr>
-          <w:rFonts w:ascii="Arial" w:hAnsi="Arial" w:cs="Arial"/>
-          <w:b/>
-          <w:b/>
-          <w:bCs/>
-          <w:color w:val="1A1A1B"/>
-          <w:sz w:val="21"/>
-          <w:szCs w:val="21"/>
-          <w:highlight w:val="white"/>
-        </w:rPr>
-      </w:pPr>
-      <w:r>
-        <w:rPr>
-          <w:rFonts w:cs="Arial" w:ascii="Arial" w:hAnsi="Arial"/>
-          <w:b/>
-          <w:bCs/>
-          <w:color w:val="1A1A1B"/>
-          <w:sz w:val="21"/>
-          <w:szCs w:val="21"/>
-          <w:highlight w:val="white"/>
-        </w:rPr>
-      </w:r>
-    </w:p>
-    <w:p>
-      <w:pPr>
-        <w:pStyle w:val="Normal"/>
-        <w:rPr>
-          <w:rFonts w:ascii="Arial" w:hAnsi="Arial" w:cs="Arial"/>
-          <w:b/>
-          <w:b/>
-          <w:bCs/>
-          <w:color w:val="1A1A1B"/>
-          <w:sz w:val="21"/>
-          <w:szCs w:val="21"/>
-          <w:highlight w:val="white"/>
-        </w:rPr>
-      </w:pPr>
-      <w:r>
-        <w:rPr>
-          <w:rFonts w:cs="Arial" w:ascii="Arial" w:hAnsi="Arial"/>
-          <w:b/>
-          <w:bCs/>
-          <w:color w:val="1A1A1B"/>
-          <w:sz w:val="21"/>
-          <w:szCs w:val="21"/>
-          <w:highlight w:val="white"/>
-        </w:rPr>
-      </w:r>
-    </w:p>
-    <w:p>
-      <w:pPr>
-        <w:pStyle w:val="Normal"/>
-        <w:rPr>
-          <w:rFonts w:ascii="Arial" w:hAnsi="Arial" w:cs="Arial"/>
-          <w:b/>
-          <w:b/>
-          <w:bCs/>
-          <w:color w:val="1A1A1B"/>
-          <w:sz w:val="21"/>
-          <w:szCs w:val="21"/>
-          <w:highlight w:val="white"/>
-        </w:rPr>
-      </w:pPr>
-      <w:r>
-        <w:rPr>
-          <w:rFonts w:cs="Arial" w:ascii="Arial" w:hAnsi="Arial"/>
-          <w:b/>
-          <w:bCs/>
-          <w:color w:val="1A1A1B"/>
-          <w:sz w:val="21"/>
-          <w:szCs w:val="21"/>
-          <w:highlight w:val="white"/>
-        </w:rPr>
-      </w:r>
-    </w:p>
-    <w:p>
-      <w:pPr>
-        <w:pStyle w:val="Normal"/>
-        <w:rPr>
-          <w:rFonts w:ascii="Arial" w:hAnsi="Arial" w:cs="Arial"/>
-          <w:b/>
-          <w:b/>
-          <w:bCs/>
-          <w:color w:val="1A1A1B"/>
-          <w:sz w:val="21"/>
-          <w:szCs w:val="21"/>
-          <w:highlight w:val="white"/>
-        </w:rPr>
-      </w:pPr>
-      <w:r>
-        <w:rPr>
-          <w:rFonts w:cs="Arial" w:ascii="Arial" w:hAnsi="Arial"/>
-          <w:b/>
-          <w:bCs/>
-          <w:color w:val="1A1A1B"/>
-          <w:sz w:val="21"/>
-          <w:szCs w:val="21"/>
-          <w:highlight w:val="white"/>
-        </w:rPr>
-      </w:r>
-    </w:p>
-    <w:p>
-      <w:pPr>
-        <w:pStyle w:val="Normal"/>
-        <w:rPr/>
-      </w:pPr>
-      <w:r>
-        <w:rPr/>
-      </w:r>
-    </w:p>
     <w:sectPr>
       <w:type w:val="nextPage"/>
       <w:pgSz w:w="12240" w:h="15840"/>
@@ -6484,7 +6537,7 @@
 </file>
 
 <file path=word/numbering.xml><?xml version="1.0" encoding="utf-8"?>
-<w:numbering xmlns:w="http://schemas.openxmlformats.org/wordprocessingml/2006/main" xmlns:o="urn:schemas-microsoft-com:office:office" xmlns:r="http://schemas.openxmlformats.org/officeDocument/2006/relationships" xmlns:v="urn:schemas-microsoft-com:vml">
+<w:numbering xmlns:w="http://schemas.openxmlformats.org/wordprocessingml/2006/main" xmlns:o="urn:schemas-microsoft-com:office:office" xmlns:r="http://schemas.openxmlformats.org/officeDocument/2006/relationships" xmlns:v="urn:schemas-microsoft-com:vml" xmlns:mc="http://schemas.openxmlformats.org/markup-compatibility/2006" xmlns:w14="http://schemas.microsoft.com/office/word/2010/wordml" mc:Ignorable="w14">
   <w:abstractNum w:abstractNumId="1">
     <w:lvl w:ilvl="0">
       <w:start w:val="1"/>
@@ -6492,6 +6545,9 @@
       <w:lvlText w:val="%1."/>
       <w:lvlJc w:val="left"/>
       <w:pPr>
+        <w:tabs>
+          <w:tab w:val="num" w:pos="0"/>
+        </w:tabs>
         <w:ind w:left="720" w:hanging="360"/>
       </w:pPr>
     </w:lvl>
@@ -6501,6 +6557,9 @@
       <w:lvlText w:val="%2."/>
       <w:lvlJc w:val="left"/>
       <w:pPr>
+        <w:tabs>
+          <w:tab w:val="num" w:pos="0"/>
+        </w:tabs>
         <w:ind w:left="1440" w:hanging="360"/>
       </w:pPr>
     </w:lvl>
@@ -6510,6 +6569,9 @@
       <w:lvlText w:val="%3."/>
       <w:lvlJc w:val="right"/>
       <w:pPr>
+        <w:tabs>
+          <w:tab w:val="num" w:pos="0"/>
+        </w:tabs>
         <w:ind w:left="2160" w:hanging="180"/>
       </w:pPr>
     </w:lvl>
@@ -6519,6 +6581,9 @@
       <w:lvlText w:val="%4."/>
       <w:lvlJc w:val="left"/>
       <w:pPr>
+        <w:tabs>
+          <w:tab w:val="num" w:pos="0"/>
+        </w:tabs>
         <w:ind w:left="2880" w:hanging="360"/>
       </w:pPr>
     </w:lvl>
@@ -6528,6 +6593,9 @@
       <w:lvlText w:val="%5."/>
       <w:lvlJc w:val="left"/>
       <w:pPr>
+        <w:tabs>
+          <w:tab w:val="num" w:pos="0"/>
+        </w:tabs>
         <w:ind w:left="3600" w:hanging="360"/>
       </w:pPr>
     </w:lvl>
@@ -6537,6 +6605,9 @@
       <w:lvlText w:val="%6."/>
       <w:lvlJc w:val="right"/>
       <w:pPr>
+        <w:tabs>
+          <w:tab w:val="num" w:pos="0"/>
+        </w:tabs>
         <w:ind w:left="4320" w:hanging="180"/>
       </w:pPr>
     </w:lvl>
@@ -6546,6 +6617,9 @@
       <w:lvlText w:val="%7."/>
       <w:lvlJc w:val="left"/>
       <w:pPr>
+        <w:tabs>
+          <w:tab w:val="num" w:pos="0"/>
+        </w:tabs>
         <w:ind w:left="5040" w:hanging="360"/>
       </w:pPr>
     </w:lvl>
@@ -6555,6 +6629,9 @@
       <w:lvlText w:val="%8."/>
       <w:lvlJc w:val="left"/>
       <w:pPr>
+        <w:tabs>
+          <w:tab w:val="num" w:pos="0"/>
+        </w:tabs>
         <w:ind w:left="5760" w:hanging="360"/>
       </w:pPr>
     </w:lvl>
@@ -6564,6 +6641,9 @@
       <w:lvlText w:val="%9."/>
       <w:lvlJc w:val="right"/>
       <w:pPr>
+        <w:tabs>
+          <w:tab w:val="num" w:pos="0"/>
+        </w:tabs>
         <w:ind w:left="6480" w:hanging="180"/>
       </w:pPr>
     </w:lvl>
@@ -6576,6 +6656,9 @@
       <w:lvlText w:val=""/>
       <w:lvlJc w:val="left"/>
       <w:pPr>
+        <w:tabs>
+          <w:tab w:val="num" w:pos="0"/>
+        </w:tabs>
         <w:ind w:left="0" w:hanging="0"/>
       </w:pPr>
     </w:lvl>
@@ -6586,6 +6669,9 @@
       <w:lvlText w:val=""/>
       <w:lvlJc w:val="left"/>
       <w:pPr>
+        <w:tabs>
+          <w:tab w:val="num" w:pos="0"/>
+        </w:tabs>
         <w:ind w:left="0" w:hanging="0"/>
       </w:pPr>
     </w:lvl>
@@ -6596,6 +6682,9 @@
       <w:lvlText w:val=""/>
       <w:lvlJc w:val="left"/>
       <w:pPr>
+        <w:tabs>
+          <w:tab w:val="num" w:pos="0"/>
+        </w:tabs>
         <w:ind w:left="0" w:hanging="0"/>
       </w:pPr>
     </w:lvl>
@@ -6606,6 +6695,9 @@
       <w:lvlText w:val=""/>
       <w:lvlJc w:val="left"/>
       <w:pPr>
+        <w:tabs>
+          <w:tab w:val="num" w:pos="0"/>
+        </w:tabs>
         <w:ind w:left="0" w:hanging="0"/>
       </w:pPr>
     </w:lvl>
@@ -6616,6 +6708,9 @@
       <w:lvlText w:val=""/>
       <w:lvlJc w:val="left"/>
       <w:pPr>
+        <w:tabs>
+          <w:tab w:val="num" w:pos="0"/>
+        </w:tabs>
         <w:ind w:left="0" w:hanging="0"/>
       </w:pPr>
     </w:lvl>
@@ -6626,6 +6721,9 @@
       <w:lvlText w:val=""/>
       <w:lvlJc w:val="left"/>
       <w:pPr>
+        <w:tabs>
+          <w:tab w:val="num" w:pos="0"/>
+        </w:tabs>
         <w:ind w:left="0" w:hanging="0"/>
       </w:pPr>
     </w:lvl>
@@ -6636,6 +6734,9 @@
       <w:lvlText w:val=""/>
       <w:lvlJc w:val="left"/>
       <w:pPr>
+        <w:tabs>
+          <w:tab w:val="num" w:pos="0"/>
+        </w:tabs>
         <w:ind w:left="0" w:hanging="0"/>
       </w:pPr>
     </w:lvl>
@@ -6646,6 +6747,9 @@
       <w:lvlText w:val=""/>
       <w:lvlJc w:val="left"/>
       <w:pPr>
+        <w:tabs>
+          <w:tab w:val="num" w:pos="0"/>
+        </w:tabs>
         <w:ind w:left="0" w:hanging="0"/>
       </w:pPr>
     </w:lvl>
@@ -6656,6 +6760,9 @@
       <w:lvlText w:val=""/>
       <w:lvlJc w:val="left"/>
       <w:pPr>
+        <w:tabs>
+          <w:tab w:val="num" w:pos="0"/>
+        </w:tabs>
         <w:ind w:left="0" w:hanging="0"/>
       </w:pPr>
     </w:lvl>
@@ -6675,13 +6782,14 @@
     <w:rPrDefault>
       <w:rPr>
         <w:rFonts w:ascii="Calibri" w:hAnsi="Calibri" w:eastAsia="游明朝" w:cs="DejaVu Sans"/>
-        <w:sz w:val="20"/>
         <w:szCs w:val="24"/>
         <w:lang w:val="en-US" w:eastAsia="ja-JP" w:bidi="ar-SA"/>
       </w:rPr>
     </w:rPrDefault>
     <w:pPrDefault>
-      <w:pPr/>
+      <w:pPr>
+        <w:suppressAutoHyphens w:val="true"/>
+      </w:pPr>
     </w:pPrDefault>
   </w:docDefaults>
   <w:style w:type="paragraph" w:styleId="Normal">
@@ -6689,8 +6797,9 @@
     <w:qFormat/>
     <w:pPr>
       <w:widowControl/>
-      <w:overflowPunct w:val="false"/>
+      <w:overflowPunct w:val="true"/>
       <w:bidi w:val="0"/>
+      <w:spacing w:before="0" w:after="0"/>
       <w:jc w:val="left"/>
     </w:pPr>
     <w:rPr>
@@ -6708,7 +6817,7 @@
     <w:rPr/>
   </w:style>
   <w:style w:type="character" w:styleId="InternetLink">
-    <w:name w:val="Internet Link"/>
+    <w:name w:val="Hyperlink"/>
     <w:basedOn w:val="DefaultParagraphFont"/>
     <w:rPr>
       <w:color w:val="0000FF"/>
@@ -6731,141 +6840,6 @@
     <w:rPr>
       <w:color w:val="605E5C"/>
       <w:highlight w:val="lightGray"/>
-    </w:rPr>
-  </w:style>
-  <w:style w:type="character" w:styleId="ListLabel1">
-    <w:name w:val="ListLabel 1"/>
-    <w:qFormat/>
-    <w:rPr>
-      <w:rFonts w:ascii="Arial" w:hAnsi="Arial" w:cs="Arial"/>
-      <w:sz w:val="21"/>
-      <w:szCs w:val="21"/>
-      <w:highlight w:val="white"/>
-    </w:rPr>
-  </w:style>
-  <w:style w:type="character" w:styleId="ListLabel2">
-    <w:name w:val="ListLabel 2"/>
-    <w:qFormat/>
-    <w:rPr>
-      <w:rFonts w:ascii="Arial" w:hAnsi="Arial" w:cs="Arial"/>
-      <w:color w:val="1A1A1B"/>
-      <w:sz w:val="21"/>
-      <w:szCs w:val="21"/>
-      <w:highlight w:val="white"/>
-    </w:rPr>
-  </w:style>
-  <w:style w:type="character" w:styleId="ListLabel3">
-    <w:name w:val="ListLabel 3"/>
-    <w:qFormat/>
-    <w:rPr>
-      <w:rFonts w:ascii="inherit" w:hAnsi="inherit"/>
-      <w:b/>
-      <w:bCs/>
-      <w:color w:val="FFFFFF"/>
-      <w:sz w:val="21"/>
-      <w:szCs w:val="21"/>
-      <w:u w:val="single"/>
-    </w:rPr>
-  </w:style>
-  <w:style w:type="character" w:styleId="ListLabel4">
-    <w:name w:val="ListLabel 4"/>
-    <w:qFormat/>
-    <w:rPr>
-      <w:rFonts w:ascii="inherit" w:hAnsi="inherit"/>
-      <w:color w:val="FFFFFF"/>
-      <w:sz w:val="21"/>
-      <w:szCs w:val="21"/>
-      <w:u w:val="single"/>
-    </w:rPr>
-  </w:style>
-  <w:style w:type="character" w:styleId="ListLabel5">
-    <w:name w:val="ListLabel 5"/>
-    <w:qFormat/>
-    <w:rPr>
-      <w:rFonts w:ascii="Arial" w:hAnsi="Arial" w:cs="Arial"/>
-      <w:sz w:val="21"/>
-      <w:szCs w:val="21"/>
-      <w:highlight w:val="white"/>
-    </w:rPr>
-  </w:style>
-  <w:style w:type="character" w:styleId="ListLabel6">
-    <w:name w:val="ListLabel 6"/>
-    <w:qFormat/>
-    <w:rPr>
-      <w:rFonts w:ascii="Arial" w:hAnsi="Arial" w:cs="Arial"/>
-      <w:color w:val="1A1A1B"/>
-      <w:sz w:val="21"/>
-      <w:szCs w:val="21"/>
-      <w:highlight w:val="white"/>
-    </w:rPr>
-  </w:style>
-  <w:style w:type="character" w:styleId="ListLabel7">
-    <w:name w:val="ListLabel 7"/>
-    <w:qFormat/>
-    <w:rPr>
-      <w:rFonts w:ascii="inherit" w:hAnsi="inherit"/>
-      <w:b/>
-      <w:bCs/>
-      <w:color w:val="FFFFFF"/>
-      <w:sz w:val="21"/>
-      <w:szCs w:val="21"/>
-      <w:u w:val="single"/>
-    </w:rPr>
-  </w:style>
-  <w:style w:type="character" w:styleId="ListLabel8">
-    <w:name w:val="ListLabel 8"/>
-    <w:qFormat/>
-    <w:rPr>
-      <w:rFonts w:ascii="inherit" w:hAnsi="inherit"/>
-      <w:color w:val="FFFFFF"/>
-      <w:sz w:val="21"/>
-      <w:szCs w:val="21"/>
-      <w:u w:val="single"/>
-    </w:rPr>
-  </w:style>
-  <w:style w:type="character" w:styleId="ListLabel9">
-    <w:name w:val="ListLabel 9"/>
-    <w:qFormat/>
-    <w:rPr>
-      <w:rFonts w:ascii="Arial" w:hAnsi="Arial" w:cs="Arial"/>
-      <w:sz w:val="21"/>
-      <w:szCs w:val="21"/>
-      <w:highlight w:val="white"/>
-    </w:rPr>
-  </w:style>
-  <w:style w:type="character" w:styleId="ListLabel10">
-    <w:name w:val="ListLabel 10"/>
-    <w:qFormat/>
-    <w:rPr>
-      <w:rFonts w:ascii="Arial" w:hAnsi="Arial" w:cs="Arial"/>
-      <w:color w:val="1A1A1B"/>
-      <w:sz w:val="21"/>
-      <w:szCs w:val="21"/>
-      <w:highlight w:val="white"/>
-    </w:rPr>
-  </w:style>
-  <w:style w:type="character" w:styleId="ListLabel11">
-    <w:name w:val="ListLabel 11"/>
-    <w:qFormat/>
-    <w:rPr>
-      <w:rFonts w:ascii="inherit" w:hAnsi="inherit"/>
-      <w:b/>
-      <w:bCs/>
-      <w:color w:val="FFFFFF"/>
-      <w:sz w:val="21"/>
-      <w:szCs w:val="21"/>
-      <w:u w:val="single"/>
-    </w:rPr>
-  </w:style>
-  <w:style w:type="character" w:styleId="ListLabel12">
-    <w:name w:val="ListLabel 12"/>
-    <w:qFormat/>
-    <w:rPr>
-      <w:rFonts w:ascii="inherit" w:hAnsi="inherit"/>
-      <w:color w:val="FFFFFF"/>
-      <w:sz w:val="21"/>
-      <w:szCs w:val="21"/>
-      <w:u w:val="single"/>
     </w:rPr>
   </w:style>
   <w:style w:type="paragraph" w:styleId="Heading">

</xml_diff>

<commit_message>
rewrote parts of chapter 0
</commit_message>
<xml_diff>
--- a/DL-Elegantly-0-Deep-Origins.docx
+++ b/DL-Elegantly-0-Deep-Origins.docx
@@ -100,67 +100,7 @@
           <w:szCs w:val="21"/>
           <w:highlight w:val="white"/>
         </w:rPr>
-        <w:t>The story of deep learning, as viewed by the general public, is a recent phenomenon. In reality it’s actually a long and old story rooted in humankind’s fascination with understanding reasoning: where it occurred, the processe</w:t>
-      </w:r>
-      <w:r>
-        <w:rPr>
-          <w:rFonts w:cs="Arial" w:ascii="Arial" w:hAnsi="Arial"/>
-          <w:color w:val="1A1A1B"/>
-          <w:sz w:val="21"/>
-          <w:szCs w:val="21"/>
-          <w:highlight w:val="white"/>
-        </w:rPr>
-        <w:t>s</w:t>
-      </w:r>
-      <w:r>
-        <w:rPr>
-          <w:rFonts w:cs="Arial" w:ascii="Arial" w:hAnsi="Arial"/>
-          <w:color w:val="1A1A1B"/>
-          <w:sz w:val="21"/>
-          <w:szCs w:val="21"/>
-          <w:highlight w:val="white"/>
-        </w:rPr>
-        <w:t xml:space="preserve"> associated with it, their interconnections, </w:t>
-      </w:r>
-      <w:r>
-        <w:rPr>
-          <w:rFonts w:cs="Arial" w:ascii="Arial" w:hAnsi="Arial"/>
-          <w:color w:val="1A1A1B"/>
-          <w:sz w:val="21"/>
-          <w:szCs w:val="21"/>
-          <w:highlight w:val="white"/>
-        </w:rPr>
-        <w:t xml:space="preserve">and </w:t>
-      </w:r>
-      <w:r>
-        <w:rPr>
-          <w:rFonts w:cs="Arial" w:ascii="Arial" w:hAnsi="Arial"/>
-          <w:color w:val="1A1A1B"/>
-          <w:sz w:val="21"/>
-          <w:szCs w:val="21"/>
-          <w:highlight w:val="white"/>
-        </w:rPr>
-        <w:t xml:space="preserve">if and how </w:t>
-      </w:r>
-      <w:r>
-        <w:rPr>
-          <w:rFonts w:cs="Arial" w:ascii="Arial" w:hAnsi="Arial"/>
-          <w:color w:val="1A1A1B"/>
-          <w:sz w:val="21"/>
-          <w:szCs w:val="21"/>
-          <w:highlight w:val="white"/>
-        </w:rPr>
-        <w:t xml:space="preserve">reasoning can </w:t>
-      </w:r>
-      <w:r>
-        <w:rPr>
-          <w:rFonts w:cs="Arial" w:ascii="Arial" w:hAnsi="Arial"/>
-          <w:color w:val="1A1A1B"/>
-          <w:sz w:val="21"/>
-          <w:szCs w:val="21"/>
-          <w:highlight w:val="white"/>
-        </w:rPr>
-        <w:t>be recreated.</w:t>
+        <w:t>The story of deep learning, as viewed by the general public, is a recent phenomenon. In reality it’s actually a long and old story rooted in humankind’s fascination with understanding reasoning: where it occurred, the processes associated with it, their interconnections, and if and how reasoning can be recreated.</w:t>
       </w:r>
     </w:p>
     <w:p>
@@ -404,27 +344,7 @@
           <w:szCs w:val="21"/>
           <w:highlight w:val="white"/>
         </w:rPr>
-        <w:t xml:space="preserve"> soul. </w:t>
-      </w:r>
-      <w:r>
-        <w:rPr>
-          <w:rFonts w:cs="Arial" w:ascii="Arial" w:hAnsi="Arial"/>
-          <w:color w:val="1A1A1B"/>
-          <w:sz w:val="21"/>
-          <w:szCs w:val="21"/>
-          <w:highlight w:val="white"/>
-        </w:rPr>
-        <w:t xml:space="preserve">They believed that this was </w:t>
-      </w:r>
-      <w:r>
-        <w:rPr>
-          <w:rFonts w:cs="Arial" w:ascii="Arial" w:hAnsi="Arial"/>
-          <w:color w:val="1A1A1B"/>
-          <w:sz w:val="21"/>
-          <w:szCs w:val="21"/>
-          <w:highlight w:val="white"/>
-        </w:rPr>
-        <w:t xml:space="preserve">one of </w:t>
+        <w:t xml:space="preserve"> soul. They believed that this was one of </w:t>
       </w:r>
       <w:r>
         <w:rPr>
@@ -468,27 +388,7 @@
           <w:szCs w:val="21"/>
           <w:highlight w:val="white"/>
         </w:rPr>
-        <w:t xml:space="preserve"> scientists </w:t>
-      </w:r>
-      <w:r>
-        <w:rPr>
-          <w:rFonts w:cs="Arial" w:ascii="Arial" w:hAnsi="Arial"/>
-          <w:color w:val="1A1A1B"/>
-          <w:sz w:val="21"/>
-          <w:szCs w:val="21"/>
-          <w:highlight w:val="white"/>
-        </w:rPr>
-        <w:t xml:space="preserve">who </w:t>
-      </w:r>
-      <w:r>
-        <w:rPr>
-          <w:rFonts w:cs="Arial" w:ascii="Arial" w:hAnsi="Arial"/>
-          <w:color w:val="1A1A1B"/>
-          <w:sz w:val="21"/>
-          <w:szCs w:val="21"/>
-          <w:highlight w:val="white"/>
-        </w:rPr>
-        <w:t xml:space="preserve">were of the opinion that the brain was a cold, moist organ formed of sperm! </w:t>
+        <w:t xml:space="preserve"> scientists who were of the opinion that the brain was a cold, moist organ formed of sperm! </w:t>
       </w:r>
     </w:p>
     <w:p>
@@ -572,27 +472,7 @@
           <w:szCs w:val="21"/>
           <w:highlight w:val="white"/>
         </w:rPr>
-        <w:t xml:space="preserve">he Middle Ages, </w:t>
-      </w:r>
-      <w:r>
-        <w:rPr>
-          <w:rFonts w:cs="Arial" w:ascii="Arial" w:hAnsi="Arial"/>
-          <w:color w:val="1A1A1B"/>
-          <w:sz w:val="21"/>
-          <w:szCs w:val="21"/>
-          <w:highlight w:val="white"/>
-        </w:rPr>
-        <w:t>however,</w:t>
-      </w:r>
-      <w:r>
-        <w:rPr>
-          <w:rFonts w:cs="Arial" w:ascii="Arial" w:hAnsi="Arial"/>
-          <w:color w:val="1A1A1B"/>
-          <w:sz w:val="21"/>
-          <w:szCs w:val="21"/>
-          <w:highlight w:val="white"/>
-        </w:rPr>
-        <w:t xml:space="preserve"> the anatomy of the brain was broadly believed to be consolidated around three principal divisions.  Each division localized the site of a different mental activity.  Imagination was believed to be located in the anterior ventricle</w:t>
+        <w:t>he Middle Ages, however, the anatomy of the brain was broadly believed to be consolidated around three principal divisions.  Each division localized the site of a different mental activity.  Imagination was believed to be located in the anterior ventricle</w:t>
       </w:r>
       <w:r>
         <w:drawing>
@@ -659,27 +539,7 @@
           <w:szCs w:val="21"/>
           <w:highlight w:val="white"/>
         </w:rPr>
-        <w:t xml:space="preserve">and memory in the posterior ventricle, with reason in between. </w:t>
-      </w:r>
-      <w:r>
-        <w:rPr>
-          <w:rFonts w:cs="Arial" w:ascii="Arial" w:hAnsi="Arial"/>
-          <w:color w:val="1A1A1B"/>
-          <w:sz w:val="21"/>
-          <w:szCs w:val="21"/>
-          <w:highlight w:val="white"/>
-        </w:rPr>
-        <w:t>At the time, inputs received from the five senses were known as common sense. Yet it seems like that was all that scientists of the time could really agree on. There was no consensus on where the storing and processing of common sense occurred.</w:t>
-      </w:r>
-      <w:r>
-        <w:rPr>
-          <w:rFonts w:cs="Arial" w:ascii="Arial" w:hAnsi="Arial"/>
-          <w:color w:val="1A1A1B"/>
-          <w:sz w:val="21"/>
-          <w:szCs w:val="21"/>
-          <w:highlight w:val="white"/>
-        </w:rPr>
-        <w:t xml:space="preserve"> Eleventh century scientists proposed common sense was housed in a "faculty of fantasy," one that received "all the forms which are imprinted on the five senses." Memory then preserved what common sense received.  </w:t>
+        <w:t xml:space="preserve">and memory in the posterior ventricle, with reason in between. At the time, inputs received from the five senses were known as common sense. Yet it seems like that was all that scientists of the time could really agree on. There was no consensus on where the storing and processing of common sense occurred. Eleventh century scientists proposed common sense was housed in a "faculty of fantasy," one that received "all the forms which are imprinted on the five senses." Memory then preserved what common sense received.  </w:t>
       </w:r>
     </w:p>
     <w:p>
@@ -804,27 +664,7 @@
           <w:szCs w:val="21"/>
           <w:highlight w:val="white"/>
         </w:rPr>
-        <w:t xml:space="preserve">issance period, physicians began to dissect the brain with much greater frequency, more so at the end of the fifteenth century. This mid-sixteenth century anatomy illustration demonstrates such a dissection. Of particular note is </w:t>
-      </w:r>
-      <w:r>
-        <w:rPr>
-          <w:rFonts w:cs="Arial" w:ascii="Arial" w:hAnsi="Arial"/>
-          <w:color w:val="1A1A1B"/>
-          <w:sz w:val="21"/>
-          <w:szCs w:val="21"/>
-          <w:highlight w:val="white"/>
-        </w:rPr>
-        <w:t xml:space="preserve">that it was </w:t>
-      </w:r>
-      <w:r>
-        <w:rPr>
-          <w:rFonts w:cs="Arial" w:ascii="Arial" w:hAnsi="Arial"/>
-          <w:color w:val="1A1A1B"/>
-          <w:sz w:val="21"/>
-          <w:szCs w:val="21"/>
-          <w:highlight w:val="white"/>
-        </w:rPr>
-        <w:t xml:space="preserve">the famous Leonardo da Vinci who dissected and drew the brain.  </w:t>
+        <w:t xml:space="preserve">issance period, physicians began to dissect the brain with much greater frequency, more so at the end of the fifteenth century. This mid-sixteenth century anatomy illustration demonstrates such a dissection. Of particular note is that it was the famous Leonardo da Vinci who dissected and drew the brain.  </w:t>
       </w:r>
       <w:r>
         <w:drawing>
@@ -928,27 +768,7 @@
           <w:szCs w:val="21"/>
           <w:highlight w:val="white"/>
         </w:rPr>
-        <w:t xml:space="preserve"> sketched the brain from many different perspectives, looking closely at the ventricles and the origins of the nerves in the medulla.  Records suggest that the more he looked, the less sure he became about the function of each section! It is now known that one of his quests was to find the location of common sense. The other was to locate the seat of the soul! </w:t>
-      </w:r>
-      <w:r>
-        <w:rPr>
-          <w:rFonts w:cs="Arial" w:ascii="Arial" w:hAnsi="Arial"/>
-          <w:color w:val="1A1A1B"/>
-          <w:sz w:val="21"/>
-          <w:szCs w:val="21"/>
-          <w:highlight w:val="white"/>
-        </w:rPr>
-        <w:t xml:space="preserve">(Presumably, by this time, </w:t>
-      </w:r>
-      <w:r>
-        <w:rPr>
-          <w:rFonts w:cs="Arial" w:ascii="Arial" w:hAnsi="Arial"/>
-          <w:color w:val="1A1A1B"/>
-          <w:sz w:val="21"/>
-          <w:szCs w:val="21"/>
-          <w:highlight w:val="white"/>
-        </w:rPr>
-        <w:t xml:space="preserve">it was generally agreed that the body housed only </w:t>
+        <w:t xml:space="preserve"> sketched the brain from many different perspectives, looking closely at the ventricles and the origins of the nerves in the medulla.  Records suggest that the more he looked, the less sure he became about the function of each section! It is now known that one of his quests was to find the location of common sense. The other was to locate the seat of the soul! (Presumably, by this time, it was generally agreed that the body housed only </w:t>
       </w:r>
       <w:r>
         <w:rPr>
@@ -1078,47 +898,7 @@
           <w:szCs w:val="21"/>
           <w:highlight w:val="white"/>
         </w:rPr>
-        <w:t xml:space="preserve"> of </w:t>
-      </w:r>
-      <w:r>
-        <w:rPr>
-          <w:rFonts w:cs="Arial" w:ascii="Arial" w:hAnsi="Arial"/>
-          <w:color w:val="1A1A1B"/>
-          <w:sz w:val="21"/>
-          <w:szCs w:val="21"/>
-          <w:highlight w:val="white"/>
-        </w:rPr>
-        <w:t xml:space="preserve">how it </w:t>
-      </w:r>
-      <w:r>
-        <w:rPr>
-          <w:rFonts w:cs="Arial" w:ascii="Arial" w:hAnsi="Arial"/>
-          <w:color w:val="1A1A1B"/>
-          <w:sz w:val="21"/>
-          <w:szCs w:val="21"/>
-          <w:highlight w:val="white"/>
-        </w:rPr>
-        <w:t>function</w:t>
-      </w:r>
-      <w:r>
-        <w:rPr>
-          <w:rFonts w:cs="Arial" w:ascii="Arial" w:hAnsi="Arial"/>
-          <w:color w:val="1A1A1B"/>
-          <w:sz w:val="21"/>
-          <w:szCs w:val="21"/>
-          <w:highlight w:val="white"/>
-        </w:rPr>
-        <w:t>ed</w:t>
-      </w:r>
-      <w:r>
-        <w:rPr>
-          <w:rFonts w:cs="Arial" w:ascii="Arial" w:hAnsi="Arial"/>
-          <w:color w:val="1A1A1B"/>
-          <w:sz w:val="21"/>
-          <w:szCs w:val="21"/>
-          <w:highlight w:val="white"/>
-        </w:rPr>
-        <w:t>.  It was not until the 17th century that views on the anatomy of the brain changed significantly. </w:t>
+        <w:t xml:space="preserve"> of how it functioned.  It was not until the 17th century that views on the anatomy of the brain changed significantly. </w:t>
       </w:r>
       <w:r>
         <w:drawing>
@@ -1204,17 +984,7 @@
           <w:szCs w:val="21"/>
           <w:highlight w:val="white"/>
         </w:rPr>
-        <w:t>In the late 1800s, Santiago Cajal, a Spanish physician, began studying the brain. In the course of his studies of the brain, he formally identified neurons by staining brain tissue and examining it. Cajal came to two stunning insights. The first was that every neuron in the brain was separate, and the second was that neurons communicate across gaps between neighboring neurons, known as synapses. These insights, together, are the neuron doctrine, and it was origi</w:t>
-      </w:r>
-      <w:r>
-        <w:rPr>
-          <w:rFonts w:cs="Arial" w:ascii="Arial" w:hAnsi="Arial"/>
-          <w:color w:val="1A1A1B"/>
-          <w:sz w:val="21"/>
-          <w:szCs w:val="21"/>
-          <w:highlight w:val="white"/>
-        </w:rPr>
-        <w:t>nally dismissed as a fantasy. However, Cajal had sketched out thousands of diagrams of what he thought was the way neurons looked, and, eventually, the neuron doctrine was vindicated when the electron microscope was invented and used to examine the brain.</w:t>
+        <w:t>In the late 1800s, Santiago Cajal, a Spanish physician, began studying the brain. In the course of his studies of the brain, he formally identified neurons by staining brain tissue and examining it. Cajal came to two stunning insights. The first was that every neuron in the brain was separate, and the second was that neurons communicate across gaps between neighboring neurons, known as synapses. These insights, together, are the neuron doctrine, and it was originally dismissed as a fantasy. However, Cajal had sketched out thousands of diagrams of what he thought was the way neurons looked, and, eventually, the neuron doctrine was vindicated when the electron microscope was invented and used to examine the brain.</w:t>
       </w:r>
     </w:p>
     <w:p>
@@ -1246,62 +1016,15 @@
         <w:textAlignment w:val="top"/>
         <w:rPr/>
       </w:pPr>
-      <w:commentRangeStart w:id="0"/>
-      <w:r>
-        <w:rPr>
-          <w:rFonts w:cs="Arial" w:ascii="Arial" w:hAnsi="Arial"/>
-          <w:color w:val="1A1A1B"/>
-          <w:sz w:val="21"/>
-          <w:szCs w:val="21"/>
-          <w:highlight w:val="yellow"/>
-        </w:rPr>
-        <w:t>Then, in the late 19th century, Spanish physician Santiago Cajal (reference: figure of Santiago) formally identified neurons by staining and studying brain tissue in great detail. Cajal’s two brilliant insights — that every neuron in the brain is separate and that neurons communicate across synapses — came to be known as the neuron doctrine. Because that gap between neurons is too small to see through a light microscope, Camillo Golgi and other rigorous scientists of Cajal’s day at first dismissed the neuron doctrine as a fantasy. It would take another half-century until a new instrument, the electron microscope, could finally confirm what Cajal had seen in his mind’s eye — and carefully sketched out in thousands of stunning pen-and-ink diagrams.</w:t>
-      </w:r>
-    </w:p>
-    <w:p>
-      <w:pPr>
-        <w:pStyle w:val="NormalWeb"/>
-        <w:shd w:val="clear" w:fill="FFFFFF"/>
-        <w:spacing w:lineRule="atLeast" w:line="362" w:before="0" w:after="225"/>
-        <w:textAlignment w:val="top"/>
-        <w:rPr/>
-      </w:pPr>
-      <w:r>
-        <w:rPr/>
-      </w:r>
-      <w:commentRangeEnd w:id="0"/>
-      <w:r>
-        <w:commentReference w:id="0"/>
-      </w:r>
-      <w:r>
-        <w:rPr>
-          <w:rFonts w:cs="Arial" w:ascii="Arial" w:hAnsi="Arial"/>
-          <w:color w:val="1A1A1B"/>
-          <w:sz w:val="21"/>
-          <w:szCs w:val="21"/>
-          <w:highlight w:val="white"/>
-        </w:rPr>
-        <w:t xml:space="preserve"> </w:t>
-      </w:r>
-      <w:r>
-        <w:rPr>
-          <w:rFonts w:cs="Arial" w:ascii="Arial" w:hAnsi="Arial"/>
-          <w:color w:val="1A1A1B"/>
-          <w:sz w:val="21"/>
-          <w:szCs w:val="21"/>
-          <w:highlight w:val="white"/>
-        </w:rPr>
-        <w:t>Cajal</w:t>
-      </w:r>
-      <w:r>
-        <w:rPr>
-          <w:rFonts w:cs="Arial" w:ascii="Arial" w:hAnsi="Arial"/>
-          <w:color w:val="1A1A1B"/>
-          <w:sz w:val="21"/>
-          <w:szCs w:val="21"/>
-          <w:highlight w:val="white"/>
-        </w:rPr>
-        <w:t xml:space="preserve"> published his observations in 1894. Subsequently, in the early parts of the 20</w:t>
+      <w:r>
+        <w:rPr>
+          <w:rFonts w:cs="Arial" w:ascii="Arial" w:hAnsi="Arial"/>
+          <w:color w:val="1A1A1B"/>
+          <w:sz w:val="21"/>
+          <w:szCs w:val="21"/>
+          <w:highlight w:val="white"/>
+        </w:rPr>
+        <w:t>Cajal published his observations in 1894. Subsequently, in the early parts of the 20</w:t>
       </w:r>
       <w:r>
         <w:rPr>
@@ -1544,27 +1267,7 @@
           <w:szCs w:val="21"/>
           <w:highlight w:val="white"/>
         </w:rPr>
-        <w:t xml:space="preserve">century, spurred by curiosity </w:t>
-      </w:r>
-      <w:r>
-        <w:rPr>
-          <w:rFonts w:cs="Arial" w:ascii="Arial" w:hAnsi="Arial"/>
-          <w:color w:val="1A1A1B"/>
-          <w:sz w:val="21"/>
-          <w:szCs w:val="21"/>
-          <w:highlight w:val="white"/>
-        </w:rPr>
-        <w:t>and powerful new tools</w:t>
-      </w:r>
-      <w:r>
-        <w:rPr>
-          <w:rFonts w:cs="Arial" w:ascii="Arial" w:hAnsi="Arial"/>
-          <w:color w:val="1A1A1B"/>
-          <w:sz w:val="21"/>
-          <w:szCs w:val="21"/>
-          <w:highlight w:val="white"/>
-        </w:rPr>
-        <w:t xml:space="preserve">, inspired by the progresses made in the understanding of the brain and sensing the opportunity presented by their access to computing resources, Computer Scientists (a newly minted term) began experimenting with computerized </w:t>
+        <w:t xml:space="preserve">century, spurred by curiosity and powerful new tools, inspired by the progresses made in the understanding of the brain and sensing the opportunity presented by their access to computing resources, Computer Scientists (a newly minted term) began experimenting with computerized </w:t>
       </w:r>
       <w:r>
         <w:rPr>
@@ -1586,27 +1289,7 @@
           <w:szCs w:val="21"/>
           <w:highlight w:val="white"/>
         </w:rPr>
-        <w:t xml:space="preserve"> of the cognitive process of the brain. </w:t>
-      </w:r>
-      <w:r>
-        <w:rPr>
-          <w:rFonts w:cs="Arial" w:ascii="Arial" w:hAnsi="Arial"/>
-          <w:color w:val="1A1A1B"/>
-          <w:sz w:val="21"/>
-          <w:szCs w:val="21"/>
-          <w:highlight w:val="white"/>
-        </w:rPr>
-        <w:t xml:space="preserve">Some </w:t>
-      </w:r>
-      <w:r>
-        <w:rPr>
-          <w:rFonts w:cs="Arial" w:ascii="Arial" w:hAnsi="Arial"/>
-          <w:color w:val="1A1A1B"/>
-          <w:sz w:val="21"/>
-          <w:szCs w:val="21"/>
-          <w:highlight w:val="white"/>
-        </w:rPr>
-        <w:t>of them chose to simulate cognitive processes by creating “artificial neurons” and then connecting them in “artificial neural networks,” thus aiming to loosely mimic the physical organization and functioning of brain cells as seen in experiments involving small, localized sections of the brain.</w:t>
+        <w:t xml:space="preserve"> of the cognitive process of the brain. Some of them chose to simulate cognitive processes by creating “artificial neurons” and then connecting them in “artificial neural networks,” thus aiming to loosely mimic the physical organization and functioning of brain cells as seen in experiments involving small, localized sections of the brain.</w:t>
       </w:r>
     </w:p>
     <w:p>
@@ -1625,32 +1308,11 @@
           <w:szCs w:val="21"/>
           <w:highlight w:val="white"/>
         </w:rPr>
-        <w:t xml:space="preserve">Warren McCulloch and Walter Pitts created a computer model using a combination of mathematics and algorithms to mimic the thought process. In their model, small layers of artificial neurons passed input information to other neuronal layers until the final layer output values. Then in his paper “The Perceptron: A Perceiving and Recognizing Automaton”, </w:t>
-      </w:r>
-      <w:r>
-        <w:rPr>
-          <w:rFonts w:cs="Arial" w:ascii="Arial" w:hAnsi="Arial"/>
-          <w:color w:val="1A1A1B"/>
-          <w:sz w:val="21"/>
-          <w:szCs w:val="21"/>
-          <w:highlight w:val="white"/>
-        </w:rPr>
-        <w:t xml:space="preserve">Frank </w:t>
-      </w:r>
-      <w:r>
-        <w:rPr>
-          <w:rFonts w:cs="Arial" w:ascii="Arial" w:hAnsi="Arial"/>
-          <w:color w:val="1A1A1B"/>
-          <w:sz w:val="21"/>
-          <w:szCs w:val="21"/>
-          <w:highlight w:val="white"/>
-        </w:rPr>
-        <w:t>Rosenblatt showed the new avatar of the McCulloch-Pitts neuron – the ‘Perceptron,’ which had true learning capabilities and could perform binary</w:t>
+        <w:t>Warren McCulloch and Walter Pitts created a computer model using a combination of mathematics and algorithms to mimic the thought process. In their model, small layers of artificial neurons passed input information to other neuronal layers until the final layer output values. Then in his paper “The Perceptron: A Perceiving and Recognizing Automaton”, Frank Rosenblatt showed the new avatar of the McCulloch-Pitts neuron – the ‘Perceptron,’ which had true learning capabilities and could perform binary</w:t>
       </w:r>
       <w:hyperlink r:id="rId11" w:tgtFrame="_blank">
         <w:r>
           <w:rPr>
-            <w:rStyle w:val="ListLabel2"/>
             <w:rFonts w:cs="Arial" w:ascii="Arial" w:hAnsi="Arial"/>
             <w:color w:val="1A1A1B"/>
             <w:sz w:val="21"/>
@@ -2022,27 +1684,7 @@
           <w:szCs w:val="21"/>
           <w:highlight w:val="white"/>
         </w:rPr>
-        <w:t xml:space="preserve">You might have noticed by now that all of the work in Artificial Neural Networks discussed thus far deal with what we would today call “shallow” networks, i.e. Artificial Neural Networks that just have a few connected layers between the input and the output </w:t>
-      </w:r>
-      <w:r>
-        <w:rPr>
-          <w:rFonts w:cs="Arial" w:ascii="Arial" w:hAnsi="Arial"/>
-          <w:color w:val="1A1A1B"/>
-          <w:sz w:val="21"/>
-          <w:szCs w:val="21"/>
-          <w:highlight w:val="white"/>
-        </w:rPr>
-        <w:t xml:space="preserve">and that are </w:t>
-      </w:r>
-      <w:r>
-        <w:rPr>
-          <w:rFonts w:cs="Arial" w:ascii="Arial" w:hAnsi="Arial"/>
-          <w:color w:val="1A1A1B"/>
-          <w:sz w:val="21"/>
-          <w:szCs w:val="21"/>
-          <w:highlight w:val="white"/>
-        </w:rPr>
-        <w:t>comprised of a relatively small number of connected neurons as a whole. But Deep Learning is defined as the process of processing signals and encoding knowledge using Deep Neural Networks, which are large, deeply stacked, multi-layered networks of artificial neurons comprised of millions or more networked artificial neurons.</w:t>
+        <w:t>You might have noticed by now that all of the work in Artificial Neural Networks discussed thus far deal with what we would today call “shallow” networks, i.e. Artificial Neural Networks that just have a few connected layers between the input and the output and that are comprised of a relatively small number of connected neurons as a whole. But Deep Learning is defined as the process of processing signals and encoding knowledge using Deep Neural Networks, which are large, deeply stacked, multi-layered networks of artificial neurons comprised of millions or more networked artificial neurons.</w:t>
       </w:r>
     </w:p>
     <w:p>
@@ -2245,19 +1887,7 @@
           <w:szCs w:val="21"/>
           <w:highlight w:val="white"/>
         </w:rPr>
-        <w:t xml:space="preserve">second </w:t>
-      </w:r>
-      <w:r>
-        <w:rPr>
-          <w:rFonts w:cs="Arial" w:ascii="Arial" w:hAnsi="Arial"/>
-          <w:i/>
-          <w:iCs/>
-          <w:color w:val="1A1A1B"/>
-          <w:sz w:val="21"/>
-          <w:szCs w:val="21"/>
-          <w:highlight w:val="white"/>
-        </w:rPr>
-        <w:t xml:space="preserve">lull </w:t>
+        <w:t xml:space="preserve">second lull </w:t>
       </w:r>
       <w:r>
         <w:rPr>
@@ -2286,17 +1916,39 @@
           <w:szCs w:val="21"/>
           <w:highlight w:val="white"/>
         </w:rPr>
-        <w:t xml:space="preserve">Despite these adverse conditions, passionate individuals continued to move the needle. Vladimir Vapnik and Dana Cortes developed the support vector machine, which was a data driven system for mapping and recognizing similar data in 1995. </w:t>
-      </w:r>
-      <w:r>
-        <w:rPr>
-          <w:rFonts w:cs="Arial" w:ascii="Arial" w:hAnsi="Arial"/>
-          <w:color w:val="1A1A1B"/>
-          <w:sz w:val="21"/>
-          <w:szCs w:val="21"/>
-          <w:highlight w:val="yellow"/>
-        </w:rPr>
-        <w:t>Long short-term memory (LSTM) was developed in 1997 by Juergen Schmidhuber and Sepp Hochreiter developed Recurrent Neural Networks (RNN).</w:t>
+        <w:t xml:space="preserve">Despite these adverse conditions, passionate individuals continued to move the needle. Vladimir Vapnik and Dana Cortes developed the support vector machine, which was a data driven system for mapping and recognizing similar data in 1995.  </w:t>
+      </w:r>
+      <w:r>
+        <w:rPr>
+          <w:rFonts w:cs="Arial" w:ascii="Arial" w:hAnsi="Arial"/>
+          <w:color w:val="1A1A1B"/>
+          <w:sz w:val="21"/>
+          <w:szCs w:val="21"/>
+          <w:highlight w:val="white"/>
+        </w:rPr>
+        <w:t xml:space="preserve">By 1991, </w:t>
+      </w:r>
+      <w:r>
+        <w:rPr>
+          <w:rFonts w:cs="Arial" w:ascii="Arial" w:hAnsi="Arial"/>
+          <w:b w:val="false"/>
+          <w:bCs w:val="false"/>
+          <w:color w:val="1A1A1B"/>
+          <w:sz w:val="21"/>
+          <w:szCs w:val="21"/>
+          <w:highlight w:val="white"/>
+        </w:rPr>
+        <w:t xml:space="preserve">Jürgen </w:t>
+      </w:r>
+      <w:r>
+        <w:rPr>
+          <w:rFonts w:cs="Arial" w:ascii="Arial" w:hAnsi="Arial"/>
+          <w:color w:val="1A1A1B"/>
+          <w:sz w:val="21"/>
+          <w:szCs w:val="21"/>
+          <w:highlight w:val="white"/>
+        </w:rPr>
+        <w:t>Schmidhuber’s group had developed the Long short-term memory architecture for neural networks, for which results had been published in Sepp Hochreiter’s Diploma Thesis.</w:t>
       </w:r>
     </w:p>
     <w:p>
@@ -2346,67 +1998,7 @@
           <w:szCs w:val="21"/>
           <w:highlight w:val="white"/>
         </w:rPr>
-        <w:t xml:space="preserve">Around 1999 computers began to take advantage of graphics processing units (GPUs), which were introduced to accelerate the massive amounts of mathematical operations needed for fast image processing and display. </w:t>
-      </w:r>
-      <w:r>
-        <w:rPr>
-          <w:rFonts w:cs="Arial" w:ascii="Arial" w:hAnsi="Arial"/>
-          <w:color w:val="1A1A1B"/>
-          <w:sz w:val="21"/>
-          <w:szCs w:val="21"/>
-          <w:highlight w:val="white"/>
-        </w:rPr>
-        <w:t xml:space="preserve">It </w:t>
-      </w:r>
-      <w:r>
-        <w:rPr>
-          <w:rFonts w:cs="Arial" w:ascii="Arial" w:hAnsi="Arial"/>
-          <w:color w:val="1A1A1B"/>
-          <w:sz w:val="21"/>
-          <w:szCs w:val="21"/>
-          <w:highlight w:val="white"/>
-        </w:rPr>
-        <w:t xml:space="preserve">meant increased computational speeds </w:t>
-      </w:r>
-      <w:r>
-        <w:rPr>
-          <w:rFonts w:cs="Arial" w:ascii="Arial" w:hAnsi="Arial"/>
-          <w:color w:val="1A1A1B"/>
-          <w:sz w:val="21"/>
-          <w:szCs w:val="21"/>
-          <w:highlight w:val="white"/>
-        </w:rPr>
-        <w:t xml:space="preserve">by thousands of </w:t>
-      </w:r>
-      <w:r>
-        <w:rPr>
-          <w:rFonts w:cs="Arial" w:ascii="Arial" w:hAnsi="Arial"/>
-          <w:color w:val="1A1A1B"/>
-          <w:sz w:val="21"/>
-          <w:szCs w:val="21"/>
-          <w:highlight w:val="white"/>
-        </w:rPr>
-        <w:t xml:space="preserve">times over a 10-year span. Deep learning researchers were quick to note that this was exactly what deep neural networks needed and pounced upon GPUs! This quickly led to neural networks competing with support vector machines. Neural networks began to offer better results using the same data, though </w:t>
-      </w:r>
-      <w:r>
-        <w:rPr>
-          <w:rFonts w:cs="Arial" w:ascii="Arial" w:hAnsi="Arial"/>
-          <w:color w:val="1A1A1B"/>
-          <w:sz w:val="21"/>
-          <w:szCs w:val="21"/>
-          <w:highlight w:val="white"/>
-        </w:rPr>
-        <w:t>they were</w:t>
-      </w:r>
-      <w:r>
-        <w:rPr>
-          <w:rFonts w:cs="Arial" w:ascii="Arial" w:hAnsi="Arial"/>
-          <w:color w:val="1A1A1B"/>
-          <w:sz w:val="21"/>
-          <w:szCs w:val="21"/>
-          <w:highlight w:val="white"/>
-        </w:rPr>
-        <w:t xml:space="preserve"> still a tad slower when compared to support vector machines.</w:t>
+        <w:t>Around 1999 computers began to take advantage of graphics processing units (GPUs), which were introduced to accelerate the massive amounts of mathematical operations needed for fast image processing and display. It meant increased computational speeds by thousands of times over a 10-year span. Deep learning researchers were quick to note that this was exactly what deep neural networks needed and pounced upon GPUs! This quickly led to neural networks competing with support vector machines. Neural networks began to offer better results using the same data, though they were still a tad slower when compared to support vector machines.</w:t>
       </w:r>
     </w:p>
     <w:p>
@@ -2453,27 +2045,7 @@
           <w:szCs w:val="21"/>
           <w:highlight w:val="white"/>
         </w:rPr>
-        <w:t>On another front, the cloud phenomenon occurred giving many organizations and individuals democratized access to large compute resource</w:t>
-      </w:r>
-      <w:r>
-        <w:rPr>
-          <w:rFonts w:cs="Arial" w:ascii="Arial" w:hAnsi="Arial"/>
-          <w:color w:val="1A1A1B"/>
-          <w:sz w:val="21"/>
-          <w:szCs w:val="21"/>
-          <w:highlight w:val="white"/>
-        </w:rPr>
-        <w:t>s</w:t>
-      </w:r>
-      <w:r>
-        <w:rPr>
-          <w:rFonts w:cs="Arial" w:ascii="Arial" w:hAnsi="Arial"/>
-          <w:color w:val="1A1A1B"/>
-          <w:sz w:val="21"/>
-          <w:szCs w:val="21"/>
-          <w:highlight w:val="white"/>
-        </w:rPr>
-        <w:t>.</w:t>
+        <w:t>On another front, the cloud phenomenon occurred giving many organizations and individuals democratized access to large compute resources.</w:t>
       </w:r>
       <w:r>
         <w:rPr>
@@ -2514,27 +2086,7 @@
           <w:szCs w:val="21"/>
           <w:highlight w:val="white"/>
         </w:rPr>
-        <w:t xml:space="preserve">. Deep learning now held advantages in efficiency, efficacy and speed </w:t>
-      </w:r>
-      <w:r>
-        <w:rPr>
-          <w:rFonts w:cs="Arial" w:ascii="Arial" w:hAnsi="Arial"/>
-          <w:color w:val="1A1A1B"/>
-          <w:sz w:val="21"/>
-          <w:szCs w:val="21"/>
-          <w:highlight w:val="white"/>
-        </w:rPr>
-        <w:t>over its competitors</w:t>
-      </w:r>
-      <w:r>
-        <w:rPr>
-          <w:rFonts w:cs="Arial" w:ascii="Arial" w:hAnsi="Arial"/>
-          <w:color w:val="1A1A1B"/>
-          <w:sz w:val="21"/>
-          <w:szCs w:val="21"/>
-          <w:highlight w:val="white"/>
-        </w:rPr>
-        <w:t>.</w:t>
+        <w:t>. Deep learning now held advantages in efficiency, efficacy and speed over its competitors.</w:t>
       </w:r>
     </w:p>
     <w:p>
@@ -2561,39 +2113,59 @@
           <w:color w:val="1A1A1B"/>
           <w:sz w:val="21"/>
           <w:szCs w:val="21"/>
-          <w:highlight w:val="yellow"/>
-        </w:rPr>
-        <w:t>Deep learning deployed supervised learning, which means the convolutional neural net is trained using labeled data like the images from ImageNet.</w:t>
-      </w:r>
-      <w:r>
-        <w:rPr>
-          <w:rFonts w:cs="Arial" w:ascii="Arial" w:hAnsi="Arial"/>
-          <w:color w:val="1A1A1B"/>
-          <w:sz w:val="21"/>
-          <w:szCs w:val="21"/>
-          <w:highlight w:val="white"/>
-        </w:rPr>
-        <w:t xml:space="preserve"> This experiment used a neural net which was spread over 1,000s of computers, </w:t>
-      </w:r>
-      <w:r>
-        <w:rPr>
-          <w:rFonts w:cs="Arial" w:ascii="Arial" w:hAnsi="Arial"/>
-          <w:color w:val="1A1A1B"/>
-          <w:sz w:val="21"/>
-          <w:szCs w:val="21"/>
-          <w:highlight w:val="white"/>
-        </w:rPr>
-        <w:t>and</w:t>
-      </w:r>
-      <w:r>
-        <w:rPr>
-          <w:rFonts w:cs="Arial" w:ascii="Arial" w:hAnsi="Arial"/>
-          <w:color w:val="1A1A1B"/>
-          <w:sz w:val="21"/>
-          <w:szCs w:val="21"/>
-          <w:highlight w:val="white"/>
-        </w:rPr>
-        <w:t xml:space="preserve"> ten million unlabeled images were taken randomly from YouTube as inputs to the training software.</w:t>
+          <w:highlight w:val="white"/>
+        </w:rPr>
+        <w:t>The Cat experiment used a</w:t>
+      </w:r>
+      <w:r>
+        <w:rPr>
+          <w:rFonts w:cs="Arial" w:ascii="Arial" w:hAnsi="Arial"/>
+          <w:color w:val="1A1A1B"/>
+          <w:sz w:val="21"/>
+          <w:szCs w:val="21"/>
+          <w:highlight w:val="white"/>
+        </w:rPr>
+        <w:t>n</w:t>
+      </w:r>
+      <w:r>
+        <w:rPr>
+          <w:rFonts w:cs="Arial" w:ascii="Arial" w:hAnsi="Arial"/>
+          <w:color w:val="1A1A1B"/>
+          <w:sz w:val="21"/>
+          <w:szCs w:val="21"/>
+          <w:highlight w:val="white"/>
+        </w:rPr>
+        <w:t xml:space="preserve"> </w:t>
+      </w:r>
+      <w:r>
+        <w:rPr>
+          <w:rFonts w:cs="Arial" w:ascii="Arial" w:hAnsi="Arial"/>
+          <w:color w:val="1A1A1B"/>
+          <w:sz w:val="21"/>
+          <w:szCs w:val="21"/>
+          <w:highlight w:val="white"/>
+        </w:rPr>
+        <w:t>un</w:t>
+      </w:r>
+      <w:r>
+        <w:rPr>
+          <w:rFonts w:cs="Arial" w:ascii="Arial" w:hAnsi="Arial"/>
+          <w:color w:val="1A1A1B"/>
+          <w:sz w:val="21"/>
+          <w:szCs w:val="21"/>
+          <w:highlight w:val="white"/>
+        </w:rPr>
+        <w:t>supervised version of a convolutional neural deep neural network.</w:t>
+      </w:r>
+      <w:r>
+        <w:rPr>
+          <w:rFonts w:cs="Arial" w:ascii="Arial" w:hAnsi="Arial"/>
+          <w:color w:val="1A1A1B"/>
+          <w:sz w:val="21"/>
+          <w:szCs w:val="21"/>
+          <w:highlight w:val="white"/>
+        </w:rPr>
+        <w:t xml:space="preserve"> This experiment used a neural net which was spread over 1,000s of computers, and ten million unlabeled images were taken randomly from YouTube as inputs to the training software.</w:t>
       </w:r>
     </w:p>
     <w:p>
@@ -2909,7 +2481,6 @@
       <w:hyperlink r:id="rId16" w:tgtFrame="McCulloch Pitts Neuron – Beginning">
         <w:r>
           <w:rPr>
-            <w:rStyle w:val="ListLabel3"/>
             <w:rFonts w:ascii="inherit" w:hAnsi="inherit"/>
             <w:b/>
             <w:bCs/>
@@ -3007,7 +2578,6 @@
       <w:hyperlink r:id="rId18" w:tgtFrame="_blank">
         <w:r>
           <w:rPr>
-            <w:rStyle w:val="ListLabel4"/>
             <w:rFonts w:ascii="inherit" w:hAnsi="inherit"/>
             <w:color w:val="FFFFFF"/>
             <w:sz w:val="21"/>
@@ -3091,7 +2661,6 @@
       <w:hyperlink r:id="rId19" w:tgtFrame="Frank Rosenblatt creates Perceptron">
         <w:r>
           <w:rPr>
-            <w:rStyle w:val="ListLabel3"/>
             <w:rFonts w:ascii="inherit" w:hAnsi="inherit"/>
             <w:b/>
             <w:bCs/>
@@ -3169,7 +2738,6 @@
       <w:hyperlink r:id="rId21" w:tgtFrame="_blank">
         <w:r>
           <w:rPr>
-            <w:rStyle w:val="ListLabel4"/>
             <w:rFonts w:ascii="inherit" w:hAnsi="inherit"/>
             <w:color w:val="FFFFFF"/>
             <w:sz w:val="21"/>
@@ -3181,7 +2749,6 @@
       </w:hyperlink>
       <w:r>
         <w:rPr>
-          <w:rStyle w:val="ListLabel4"/>
           <w:rFonts w:ascii="inherit" w:hAnsi="inherit"/>
           <w:color w:val="FFFFFF"/>
           <w:sz w:val="21"/>
@@ -3265,7 +2832,6 @@
       <w:hyperlink r:id="rId22" w:tgtFrame="The first Backpropagation Model">
         <w:r>
           <w:rPr>
-            <w:rStyle w:val="ListLabel3"/>
             <w:rFonts w:ascii="inherit" w:hAnsi="inherit"/>
             <w:b/>
             <w:bCs/>
@@ -3410,7 +2976,6 @@
       <w:hyperlink r:id="rId24" w:tgtFrame="Backpropagation with Chain Rule">
         <w:r>
           <w:rPr>
-            <w:rStyle w:val="ListLabel3"/>
             <w:rFonts w:ascii="inherit" w:hAnsi="inherit"/>
             <w:b/>
             <w:bCs/>
@@ -3571,7 +3136,6 @@
       <w:hyperlink r:id="rId26" w:tgtFrame="Birth of Multilayer Neural Network">
         <w:r>
           <w:rPr>
-            <w:rStyle w:val="ListLabel3"/>
             <w:rFonts w:ascii="inherit" w:hAnsi="inherit"/>
             <w:b/>
             <w:bCs/>
@@ -3649,7 +3213,6 @@
       <w:hyperlink r:id="rId28" w:tgtFrame="_blank">
         <w:r>
           <w:rPr>
-            <w:rStyle w:val="ListLabel4"/>
             <w:rFonts w:ascii="inherit" w:hAnsi="inherit"/>
             <w:color w:val="FFFFFF"/>
             <w:sz w:val="21"/>
@@ -3661,7 +3224,6 @@
       </w:hyperlink>
       <w:r>
         <w:rPr>
-          <w:rStyle w:val="ListLabel4"/>
           <w:rFonts w:ascii="inherit" w:hAnsi="inherit"/>
           <w:color w:val="FFFFFF"/>
           <w:sz w:val="21"/>
@@ -3744,7 +3306,6 @@
       <w:hyperlink r:id="rId29" w:tgtFrame="The Fall of Perceptron">
         <w:r>
           <w:rPr>
-            <w:rStyle w:val="ListLabel3"/>
             <w:rFonts w:ascii="inherit" w:hAnsi="inherit"/>
             <w:b/>
             <w:bCs/>
@@ -3890,7 +3451,6 @@
       <w:hyperlink r:id="rId31" w:tgtFrame="Backpropagation is computer coded">
         <w:r>
           <w:rPr>
-            <w:rStyle w:val="ListLabel3"/>
             <w:rFonts w:ascii="inherit" w:hAnsi="inherit"/>
             <w:b/>
             <w:bCs/>
@@ -4035,7 +3595,6 @@
       <w:hyperlink r:id="rId33" w:tgtFrame="Neural Network goes Deep">
         <w:r>
           <w:rPr>
-            <w:rStyle w:val="ListLabel3"/>
             <w:rFonts w:ascii="inherit" w:hAnsi="inherit"/>
             <w:b/>
             <w:bCs/>
@@ -4181,7 +3740,6 @@
       <w:hyperlink r:id="rId35" w:tgtFrame="Neocognitron – First CNN Architecture">
         <w:r>
           <w:rPr>
-            <w:rStyle w:val="ListLabel3"/>
             <w:rFonts w:ascii="inherit" w:hAnsi="inherit"/>
             <w:b/>
             <w:bCs/>
@@ -4279,7 +3837,6 @@
       <w:hyperlink r:id="rId36" w:tgtFrame="Hopfield Network – Early RNN">
         <w:r>
           <w:rPr>
-            <w:rStyle w:val="ListLabel3"/>
             <w:rFonts w:ascii="inherit" w:hAnsi="inherit"/>
             <w:b/>
             <w:bCs/>
@@ -4425,7 +3982,6 @@
       <w:hyperlink r:id="rId38" w:tgtFrame="Boltzmann Machine">
         <w:r>
           <w:rPr>
-            <w:rStyle w:val="ListLabel3"/>
             <w:rFonts w:ascii="inherit" w:hAnsi="inherit"/>
             <w:b/>
             <w:bCs/>
@@ -4570,7 +4126,6 @@
       <w:hyperlink r:id="rId40" w:tgtFrame="NetTalk – ANN Learns Speech">
         <w:r>
           <w:rPr>
-            <w:rStyle w:val="ListLabel3"/>
             <w:rFonts w:ascii="inherit" w:hAnsi="inherit"/>
             <w:b/>
             <w:bCs/>
@@ -4643,7 +4198,6 @@
       <w:hyperlink r:id="rId41" w:tgtFrame="Backpropagation in Neural Network">
         <w:r>
           <w:rPr>
-            <w:rStyle w:val="ListLabel3"/>
             <w:rFonts w:ascii="inherit" w:hAnsi="inherit"/>
             <w:b/>
             <w:bCs/>
@@ -4760,7 +4314,6 @@
       <w:hyperlink r:id="rId43" w:tgtFrame="Restricted Boltzmann Machine">
         <w:r>
           <w:rPr>
-            <w:rStyle w:val="ListLabel3"/>
             <w:rFonts w:ascii="inherit" w:hAnsi="inherit"/>
             <w:b/>
             <w:bCs/>
@@ -4906,7 +4459,6 @@
       <w:hyperlink r:id="rId45" w:tgtFrame="CNN using Backpropagation">
         <w:r>
           <w:rPr>
-            <w:rStyle w:val="ListLabel3"/>
             <w:rFonts w:ascii="inherit" w:hAnsi="inherit"/>
             <w:b/>
             <w:bCs/>
@@ -4976,7 +4528,6 @@
       <w:hyperlink r:id="rId46" w:tgtFrame="Universal Approximators Theorem">
         <w:r>
           <w:rPr>
-            <w:rStyle w:val="ListLabel3"/>
             <w:rFonts w:ascii="inherit" w:hAnsi="inherit"/>
             <w:b/>
             <w:bCs/>
@@ -5137,7 +4688,6 @@
       <w:hyperlink r:id="rId48" w:tgtFrame="Vanishing Gradient Problem Appears">
         <w:r>
           <w:rPr>
-            <w:rStyle w:val="ListLabel3"/>
             <w:rFonts w:ascii="inherit" w:hAnsi="inherit"/>
             <w:b/>
             <w:bCs/>
@@ -5282,7 +4832,6 @@
       <w:hyperlink r:id="rId50" w:tgtFrame="The Milestone of LSTM">
         <w:r>
           <w:rPr>
-            <w:rStyle w:val="ListLabel3"/>
             <w:rFonts w:ascii="inherit" w:hAnsi="inherit"/>
             <w:b/>
             <w:bCs/>
@@ -5428,7 +4977,6 @@
       <w:hyperlink r:id="rId52" w:tgtFrame="Deep Belief Network">
         <w:r>
           <w:rPr>
-            <w:rStyle w:val="ListLabel3"/>
             <w:rFonts w:ascii="inherit" w:hAnsi="inherit"/>
             <w:b/>
             <w:bCs/>
@@ -5588,7 +5136,6 @@
       <w:hyperlink r:id="rId54" w:tgtFrame="GPU Revolution Begins">
         <w:r>
           <w:rPr>
-            <w:rStyle w:val="ListLabel3"/>
             <w:rFonts w:ascii="inherit" w:hAnsi="inherit"/>
             <w:b/>
             <w:bCs/>
@@ -5666,25 +5213,7 @@
           <w:sz w:val="21"/>
           <w:szCs w:val="21"/>
         </w:rPr>
-        <w:t>Andrew N</w:t>
-      </w:r>
-      <w:r>
-        <w:rPr>
-          <w:rFonts w:ascii="inherit" w:hAnsi="inherit"/>
-          <w:color w:val="FFFFFF"/>
-          <w:sz w:val="21"/>
-          <w:szCs w:val="21"/>
-        </w:rPr>
-        <w:t>g</w:t>
-      </w:r>
-      <w:r>
-        <w:rPr>
-          <w:rFonts w:ascii="inherit" w:hAnsi="inherit"/>
-          <w:color w:val="FFFFFF"/>
-          <w:sz w:val="21"/>
-          <w:szCs w:val="21"/>
-        </w:rPr>
-        <w:t>’s group in Stanford began advocating for the use of GPUs for training Deep Neural Networks to speed up training. The use of GPUs allows for efficient training on large volumes of data.</w:t>
+        <w:t>Andrew Ng’s group in Stanford began advocating for the use of GPUs for training Deep Neural Networks to speed up training. The use of GPUs allows for efficient training on large volumes of data.</w:t>
       </w:r>
     </w:p>
     <w:p>
@@ -5752,7 +5281,6 @@
       <w:hyperlink r:id="rId56" w:tgtFrame="Combat for vanishing gradient">
         <w:r>
           <w:rPr>
-            <w:rStyle w:val="ListLabel3"/>
             <w:rFonts w:ascii="inherit" w:hAnsi="inherit"/>
             <w:b/>
             <w:bCs/>
@@ -5897,7 +5425,6 @@
       <w:hyperlink r:id="rId58" w:tgtFrame="AlexNet Starts Deep Learning Boom">
         <w:r>
           <w:rPr>
-            <w:rStyle w:val="ListLabel3"/>
             <w:rFonts w:ascii="inherit" w:hAnsi="inherit"/>
             <w:b/>
             <w:bCs/>
@@ -5975,7 +5502,6 @@
       <w:hyperlink r:id="rId60" w:tgtFrame="_blank">
         <w:r>
           <w:rPr>
-            <w:rStyle w:val="ListLabel4"/>
             <w:rFonts w:ascii="inherit" w:hAnsi="inherit"/>
             <w:color w:val="FFFFFF"/>
             <w:sz w:val="21"/>
@@ -5987,7 +5513,6 @@
       </w:hyperlink>
       <w:r>
         <w:rPr>
-          <w:rStyle w:val="ListLabel4"/>
           <w:rFonts w:ascii="inherit" w:hAnsi="inherit"/>
           <w:color w:val="FFFFFF"/>
           <w:sz w:val="21"/>
@@ -6071,7 +5596,6 @@
       <w:hyperlink r:id="rId61" w:tgtFrame="The birth of GANs">
         <w:r>
           <w:rPr>
-            <w:rStyle w:val="ListLabel3"/>
             <w:rFonts w:ascii="inherit" w:hAnsi="inherit"/>
             <w:b/>
             <w:bCs/>
@@ -6216,7 +5740,6 @@
       <w:hyperlink r:id="rId63" w:tgtFrame="AlphaGo beats human">
         <w:r>
           <w:rPr>
-            <w:rStyle w:val="ListLabel3"/>
             <w:rFonts w:ascii="inherit" w:hAnsi="inherit"/>
             <w:b/>
             <w:bCs/>
@@ -6230,7 +5753,6 @@
       </w:hyperlink>
       <w:r>
         <w:rPr>
-          <w:rStyle w:val="ListLabel3"/>
           <w:rFonts w:ascii="inherit" w:hAnsi="inherit"/>
           <w:b/>
           <w:bCs/>
@@ -6307,7 +5829,6 @@
       <w:hyperlink r:id="rId65" w:tgtFrame="_blank">
         <w:r>
           <w:rPr>
-            <w:rStyle w:val="ListLabel4"/>
             <w:rFonts w:ascii="inherit" w:hAnsi="inherit"/>
             <w:color w:val="FFFFFF"/>
             <w:sz w:val="21"/>
@@ -6319,7 +5840,6 @@
       </w:hyperlink>
       <w:r>
         <w:rPr>
-          <w:rStyle w:val="ListLabel4"/>
           <w:rFonts w:ascii="inherit" w:hAnsi="inherit"/>
           <w:color w:val="FFFFFF"/>
           <w:sz w:val="21"/>
@@ -6403,7 +5923,6 @@
       <w:hyperlink r:id="rId66" w:tgtFrame="Godfathers win Turing Award">
         <w:r>
           <w:rPr>
-            <w:rStyle w:val="ListLabel3"/>
             <w:rFonts w:ascii="inherit" w:hAnsi="inherit"/>
             <w:b/>
             <w:bCs/>
@@ -6497,45 +6016,6 @@
 </w:document>
 </file>
 
-<file path=word/comments.xml><?xml version="1.0" encoding="utf-8"?>
-<w:comments xmlns:o="urn:schemas-microsoft-com:office:office" xmlns:r="http://schemas.openxmlformats.org/officeDocument/2006/relationships" xmlns:v="urn:schemas-microsoft-com:vml" xmlns:w="http://schemas.openxmlformats.org/wordprocessingml/2006/main" xmlns:w10="urn:schemas-microsoft-com:office:word" xmlns:wp="http://schemas.openxmlformats.org/drawingml/2006/wordprocessingDrawing" xmlns:wps="http://schemas.microsoft.com/office/word/2010/wordprocessingShape" xmlns:wpg="http://schemas.microsoft.com/office/word/2010/wordprocessingGroup" xmlns:mc="http://schemas.openxmlformats.org/markup-compatibility/2006" xmlns:wp14="http://schemas.microsoft.com/office/word/2010/wordprocessingDrawing" xmlns:w14="http://schemas.microsoft.com/office/word/2010/wordml" mc:Ignorable="w14 wp14">
-  <w:comment w:id="0" w:author="Unknown Author" w:date="2020-09-15T00:04:14Z" w:initials="">
-    <w:p>
-      <w:r>
-        <w:rPr>
-          <w:rFonts w:cs="DejaVu Sans" w:ascii="Calibri" w:hAnsi="Calibri" w:eastAsia="游明朝"/>
-          <w:b w:val="false"/>
-          <w:bCs w:val="false"/>
-          <w:i w:val="false"/>
-          <w:iCs w:val="false"/>
-          <w:caps w:val="false"/>
-          <w:smallCaps w:val="false"/>
-          <w:strike w:val="false"/>
-          <w:dstrike w:val="false"/>
-          <w:outline w:val="false"/>
-          <w:shadow w:val="false"/>
-          <w:emboss w:val="false"/>
-          <w:imprint w:val="false"/>
-          <w:color w:val="auto"/>
-          <w:spacing w:val="0"/>
-          <w:w w:val="100"/>
-          <w:kern w:val="0"/>
-          <w:position w:val="0"/>
-          <w:sz w:val="20"/>
-          <w:sz w:val="20"/>
-          <w:szCs w:val="24"/>
-          <w:u w:val="none"/>
-          <w:vertAlign w:val="baseline"/>
-          <w:em w:val="none"/>
-          <w:lang w:val="en-US" w:bidi="ar-SA" w:eastAsia="ja-JP"/>
-        </w:rPr>
-        <w:t>Taken verbatim from https://www.quantamagazine.org/why-the-first-drawings-of-neurons-were-defaced-20170928/</w:t>
-      </w:r>
-    </w:p>
-  </w:comment>
-</w:comments>
-</file>
-
 <file path=word/numbering.xml><?xml version="1.0" encoding="utf-8"?>
 <w:numbering xmlns:w="http://schemas.openxmlformats.org/wordprocessingml/2006/main" xmlns:o="urn:schemas-microsoft-com:office:office" xmlns:r="http://schemas.openxmlformats.org/officeDocument/2006/relationships" xmlns:v="urn:schemas-microsoft-com:vml" xmlns:mc="http://schemas.openxmlformats.org/markup-compatibility/2006" xmlns:w14="http://schemas.microsoft.com/office/word/2010/wordml" mc:Ignorable="w14">
   <w:abstractNum w:abstractNumId="1">
@@ -6797,7 +6277,8 @@
     <w:qFormat/>
     <w:pPr>
       <w:widowControl/>
-      <w:overflowPunct w:val="true"/>
+      <w:suppressAutoHyphens w:val="true"/>
+      <w:overflowPunct w:val="false"/>
       <w:bidi w:val="0"/>
       <w:spacing w:before="0" w:after="0"/>
       <w:jc w:val="left"/>

</xml_diff>